<commit_message>
Justification texte + CU
</commit_message>
<xml_diff>
--- a/Livrables/Dossier d'expression des besoins.docx
+++ b/Livrables/Dossier d'expression des besoins.docx
@@ -2372,6 +2372,7 @@
     <w:p>
       <w:pPr>
         <w:pStyle w:val="Pardfaut"/>
+        <w:jc w:val="both"/>
         <w:rPr>
           <w:rFonts w:ascii="Cambria" w:eastAsia="Times" w:hAnsi="Cambria" w:cs="Times"/>
           <w:color w:val="323232"/>
@@ -2392,6 +2393,7 @@
     <w:p>
       <w:pPr>
         <w:pStyle w:val="Pardfaut"/>
+        <w:jc w:val="both"/>
         <w:rPr>
           <w:rFonts w:ascii="Cambria" w:eastAsia="Times" w:hAnsi="Cambria" w:cs="Times"/>
           <w:color w:val="323232"/>
@@ -2445,10 +2447,15 @@
         <w:t xml:space="preserve"> organisationnels (nombre d’interventions, durée, etc..) et techniques (nature des travaux, % d’indisponibilité des installations) et finalement par des retours d’expériences qui nous permettrons de construire une base de données par métier et types de contrats et d’identifier les risques techniques, financiers et organisationnels.</w:t>
       </w:r>
     </w:p>
-    <w:p/>
+    <w:p>
+      <w:pPr>
+        <w:jc w:val="both"/>
+      </w:pPr>
+    </w:p>
     <w:p>
       <w:pPr>
         <w:pStyle w:val="Heading2"/>
+        <w:jc w:val="both"/>
       </w:pPr>
       <w:bookmarkStart w:id="2" w:name="_Toc282548087"/>
       <w:r>
@@ -2456,10 +2463,15 @@
       </w:r>
       <w:bookmarkEnd w:id="2"/>
     </w:p>
-    <w:p/>
+    <w:p>
+      <w:pPr>
+        <w:jc w:val="both"/>
+      </w:pPr>
+    </w:p>
     <w:p>
       <w:pPr>
         <w:pStyle w:val="Pardfaut"/>
+        <w:jc w:val="both"/>
         <w:rPr>
           <w:rFonts w:ascii="Cambria" w:eastAsia="Times" w:hAnsi="Cambria" w:cs="Times"/>
           <w:color w:val="323232"/>
@@ -2480,6 +2492,7 @@
     <w:p>
       <w:pPr>
         <w:pStyle w:val="Pardfaut"/>
+        <w:jc w:val="both"/>
         <w:rPr>
           <w:rFonts w:ascii="Cambria" w:eastAsia="Times" w:hAnsi="Cambria" w:cs="Times"/>
           <w:color w:val="323232"/>
@@ -2491,6 +2504,7 @@
     <w:p>
       <w:pPr>
         <w:pStyle w:val="Pardfaut"/>
+        <w:jc w:val="both"/>
         <w:rPr>
           <w:rFonts w:ascii="Cambria" w:eastAsia="Times" w:hAnsi="Cambria" w:cs="Times"/>
           <w:color w:val="323232"/>
@@ -2512,6 +2526,7 @@
       <w:pPr>
         <w:pStyle w:val="Pardfaut"/>
         <w:ind w:left="283"/>
+        <w:jc w:val="both"/>
         <w:rPr>
           <w:rFonts w:ascii="Cambria" w:eastAsia="Times" w:hAnsi="Cambria" w:cs="Times"/>
           <w:color w:val="323232"/>
@@ -2571,6 +2586,7 @@
       <w:pPr>
         <w:pStyle w:val="Pardfaut"/>
         <w:ind w:left="283"/>
+        <w:jc w:val="both"/>
         <w:rPr>
           <w:rFonts w:ascii="Cambria" w:eastAsia="Times" w:hAnsi="Cambria" w:cs="Times"/>
           <w:color w:val="323232"/>
@@ -2591,6 +2607,7 @@
     <w:p>
       <w:pPr>
         <w:pStyle w:val="Pardfaut"/>
+        <w:jc w:val="both"/>
         <w:rPr>
           <w:rFonts w:ascii="Cambria" w:eastAsia="Times" w:hAnsi="Cambria" w:cs="Times"/>
           <w:color w:val="323232"/>
@@ -2612,6 +2629,7 @@
       <w:pPr>
         <w:pStyle w:val="Pardfaut"/>
         <w:ind w:left="283"/>
+        <w:jc w:val="both"/>
         <w:rPr>
           <w:rFonts w:ascii="Cambria" w:eastAsia="Times" w:hAnsi="Cambria" w:cs="Times"/>
           <w:color w:val="323232"/>
@@ -2693,6 +2711,7 @@
           <w:ilvl w:val="0"/>
           <w:numId w:val="0"/>
         </w:numPr>
+        <w:jc w:val="both"/>
         <w:rPr>
           <w:sz w:val="24"/>
           <w:szCs w:val="24"/>
@@ -2702,6 +2721,7 @@
     <w:p>
       <w:pPr>
         <w:pStyle w:val="Heading3"/>
+        <w:jc w:val="both"/>
       </w:pPr>
       <w:bookmarkStart w:id="3" w:name="_Toc282548088"/>
       <w:r>
@@ -2709,10 +2729,15 @@
       </w:r>
       <w:bookmarkEnd w:id="3"/>
     </w:p>
-    <w:p/>
+    <w:p>
+      <w:pPr>
+        <w:jc w:val="both"/>
+      </w:pPr>
+    </w:p>
     <w:p>
       <w:pPr>
         <w:pStyle w:val="Pardfaut"/>
+        <w:jc w:val="both"/>
         <w:rPr>
           <w:rFonts w:ascii="Cambria" w:eastAsia="Times" w:hAnsi="Cambria" w:cs="Times"/>
           <w:color w:val="323232"/>
@@ -2751,6 +2776,7 @@
     <w:p>
       <w:pPr>
         <w:pStyle w:val="Pardfaut"/>
+        <w:jc w:val="both"/>
         <w:rPr>
           <w:rFonts w:ascii="Cambria" w:eastAsia="Times" w:hAnsi="Cambria" w:cs="Times"/>
           <w:color w:val="323232"/>
@@ -2762,6 +2788,7 @@
     <w:p>
       <w:pPr>
         <w:pStyle w:val="Pardfaut"/>
+        <w:jc w:val="both"/>
         <w:rPr>
           <w:rFonts w:ascii="Cambria" w:eastAsia="Times" w:hAnsi="Cambria" w:cs="Times"/>
           <w:color w:val="323232"/>
@@ -2783,6 +2810,7 @@
       <w:pPr>
         <w:pStyle w:val="Pardfaut"/>
         <w:ind w:left="360"/>
+        <w:jc w:val="both"/>
         <w:rPr>
           <w:rFonts w:ascii="Cambria" w:eastAsia="Times" w:hAnsi="Cambria" w:cs="Times"/>
           <w:color w:val="323232"/>
@@ -2804,6 +2832,7 @@
       <w:pPr>
         <w:pStyle w:val="Pardfaut"/>
         <w:ind w:left="720"/>
+        <w:jc w:val="both"/>
         <w:rPr>
           <w:rFonts w:ascii="Cambria" w:eastAsia="Times" w:hAnsi="Cambria" w:cs="Times"/>
           <w:color w:val="323232"/>
@@ -2825,6 +2854,7 @@
       <w:pPr>
         <w:pStyle w:val="Pardfaut"/>
         <w:ind w:left="360"/>
+        <w:jc w:val="both"/>
         <w:rPr>
           <w:rFonts w:ascii="Cambria" w:eastAsia="Times" w:hAnsi="Cambria" w:cs="Times"/>
           <w:color w:val="323232"/>
@@ -2846,6 +2876,7 @@
       <w:pPr>
         <w:pStyle w:val="Pardfaut"/>
         <w:ind w:left="720"/>
+        <w:jc w:val="both"/>
         <w:rPr>
           <w:rFonts w:ascii="Cambria" w:eastAsia="Times" w:hAnsi="Cambria" w:cs="Times"/>
           <w:color w:val="323232"/>
@@ -2867,6 +2898,7 @@
       <w:pPr>
         <w:pStyle w:val="Pardfaut"/>
         <w:ind w:left="360"/>
+        <w:jc w:val="both"/>
         <w:rPr>
           <w:rFonts w:ascii="Cambria" w:eastAsia="Times" w:hAnsi="Cambria" w:cs="Times"/>
           <w:color w:val="323232"/>
@@ -2906,6 +2938,7 @@
       <w:pPr>
         <w:pStyle w:val="Pardfaut"/>
         <w:ind w:left="720"/>
+        <w:jc w:val="both"/>
         <w:rPr>
           <w:rFonts w:ascii="Cambria" w:eastAsia="Times" w:hAnsi="Cambria" w:cs="Times"/>
           <w:color w:val="323232"/>
@@ -2945,6 +2978,7 @@
       <w:pPr>
         <w:pStyle w:val="Pardfaut"/>
         <w:ind w:left="360"/>
+        <w:jc w:val="both"/>
         <w:rPr>
           <w:rFonts w:ascii="Cambria" w:eastAsia="Times" w:hAnsi="Cambria" w:cs="Times"/>
           <w:color w:val="323232"/>
@@ -3010,6 +3044,7 @@
       <w:pPr>
         <w:pStyle w:val="Pardfaut"/>
         <w:ind w:left="720"/>
+        <w:jc w:val="both"/>
         <w:rPr>
           <w:rFonts w:ascii="Cambria" w:eastAsia="Times" w:hAnsi="Cambria" w:cs="Times"/>
           <w:color w:val="323232"/>
@@ -3031,6 +3066,7 @@
       <w:pPr>
         <w:pStyle w:val="Pardfaut"/>
         <w:ind w:left="720"/>
+        <w:jc w:val="both"/>
         <w:rPr>
           <w:rFonts w:ascii="Cambria" w:eastAsia="Times" w:hAnsi="Cambria" w:cs="Times"/>
           <w:color w:val="323232"/>
@@ -3051,6 +3087,7 @@
     <w:p>
       <w:pPr>
         <w:pStyle w:val="Pardfaut"/>
+        <w:jc w:val="both"/>
         <w:rPr>
           <w:rFonts w:ascii="Cambria" w:hAnsi="Cambria"/>
           <w:color w:val="323232"/>
@@ -3071,6 +3108,7 @@
     <w:p>
       <w:pPr>
         <w:pStyle w:val="Heading3"/>
+        <w:jc w:val="both"/>
       </w:pPr>
       <w:bookmarkStart w:id="4" w:name="_Toc282548089"/>
       <w:r>
@@ -3087,6 +3125,7 @@
     <w:p>
       <w:pPr>
         <w:pStyle w:val="Pardfaut"/>
+        <w:jc w:val="both"/>
         <w:rPr>
           <w:rFonts w:ascii="Cambria" w:hAnsi="Cambria"/>
           <w:color w:val="323232"/>
@@ -3098,6 +3137,7 @@
     <w:p>
       <w:pPr>
         <w:pStyle w:val="Pardfaut"/>
+        <w:jc w:val="both"/>
         <w:rPr>
           <w:rFonts w:ascii="Cambria" w:hAnsi="Cambria"/>
           <w:color w:val="323232"/>
@@ -3143,11 +3183,20 @@
         <w:t xml:space="preserve">réalisation et du lancement, évolution et solde de l’affaire. </w:t>
       </w:r>
     </w:p>
-    <w:p/>
-    <w:p/>
+    <w:p>
+      <w:pPr>
+        <w:jc w:val="both"/>
+      </w:pPr>
+    </w:p>
+    <w:p>
+      <w:pPr>
+        <w:jc w:val="both"/>
+      </w:pPr>
+    </w:p>
     <w:p>
       <w:pPr>
         <w:pStyle w:val="Heading2"/>
+        <w:jc w:val="both"/>
       </w:pPr>
       <w:bookmarkStart w:id="5" w:name="_Toc282548090"/>
       <w:r>
@@ -3158,10 +3207,15 @@
         <w:t xml:space="preserve"> </w:t>
       </w:r>
     </w:p>
-    <w:p/>
+    <w:p>
+      <w:pPr>
+        <w:jc w:val="both"/>
+      </w:pPr>
+    </w:p>
     <w:p>
       <w:pPr>
         <w:pStyle w:val="Heading3"/>
+        <w:jc w:val="both"/>
       </w:pPr>
       <w:bookmarkStart w:id="6" w:name="_Toc282548091"/>
       <w:r>
@@ -3169,16 +3223,24 @@
       </w:r>
       <w:bookmarkEnd w:id="6"/>
     </w:p>
-    <w:p/>
+    <w:p>
+      <w:pPr>
+        <w:jc w:val="both"/>
+      </w:pPr>
+    </w:p>
     <w:p>
       <w:pPr>
         <w:pStyle w:val="Heading4"/>
+        <w:jc w:val="both"/>
       </w:pPr>
       <w:r>
         <w:t>Opportunité de contrat de service</w:t>
       </w:r>
     </w:p>
     <w:p>
+      <w:pPr>
+        <w:jc w:val="both"/>
+      </w:pPr>
       <w:r>
         <w:t xml:space="preserve">Le but de cette phase préliminaire du processus global de gestion est d’analyser les données et le risques et de constituer une offre commerciale liée à une opportunité de contrat de service. Cette dernière représente le résultat potentiel d’un processus commercial (activités de prospection et démarchage commercial), d’un appel d’offres ou d’un processus travaux (l’entreprise ayant déjà effectué des travaux nécessitant une maintenance, une évolution potentielle du contrat réalisé). Cette phase donne lieu à une </w:t>
       </w:r>
@@ -3203,6 +3265,7 @@
     </w:p>
     <w:p>
       <w:pPr>
+        <w:jc w:val="both"/>
         <w:rPr>
           <w:b/>
         </w:rPr>
@@ -3211,12 +3274,16 @@
     <w:p>
       <w:pPr>
         <w:pStyle w:val="Heading4"/>
+        <w:jc w:val="both"/>
       </w:pPr>
       <w:r>
         <w:t>Offre et Revue d’offre.</w:t>
       </w:r>
     </w:p>
     <w:p>
+      <w:pPr>
+        <w:jc w:val="both"/>
+      </w:pPr>
       <w:r>
         <w:t xml:space="preserve">Suite logique de la phase 1, ce sous processus se base sur la </w:t>
       </w:r>
@@ -3260,16 +3327,24 @@
         <w:t xml:space="preserve"> agrémentée de conditions générales de vente et prestations de service. Cette offre sera soumise aux différents acteurs internes (RA, RAM, DO, COM) afin de la valider avant sa transmission (accompagnée d’un courrier) et d’entamer la négociation avec le client.</w:t>
       </w:r>
     </w:p>
-    <w:p/>
+    <w:p>
+      <w:pPr>
+        <w:jc w:val="both"/>
+      </w:pPr>
+    </w:p>
     <w:p>
       <w:pPr>
         <w:pStyle w:val="Heading4"/>
+        <w:jc w:val="both"/>
       </w:pPr>
       <w:r>
         <w:t>Négociation Client.</w:t>
       </w:r>
     </w:p>
     <w:p>
+      <w:pPr>
+        <w:jc w:val="both"/>
+      </w:pPr>
       <w:r>
         <w:t xml:space="preserve">Le bon déroulement de cette phase repose sur la qualité de l’offre transmise au client (résultante de la phase 2). Au cours de cet échange avec le client, le </w:t>
       </w:r>
@@ -3301,16 +3376,24 @@
         <w:t xml:space="preserve"> fixés par le client. Une fois le consensus atteint entre les différents acteurs du projet, le processus affaire de maintenance amorce sa 4eme phase.</w:t>
       </w:r>
     </w:p>
-    <w:p/>
+    <w:p>
+      <w:pPr>
+        <w:jc w:val="both"/>
+      </w:pPr>
+    </w:p>
     <w:p>
       <w:pPr>
         <w:pStyle w:val="Heading4"/>
+        <w:jc w:val="both"/>
       </w:pPr>
       <w:r>
         <w:t>Commande et revue de commande.</w:t>
       </w:r>
     </w:p>
     <w:p>
+      <w:pPr>
+        <w:jc w:val="both"/>
+      </w:pPr>
       <w:r>
         <w:t xml:space="preserve">Cette phase débute par </w:t>
       </w:r>
@@ -3377,6 +3460,7 @@
     </w:p>
     <w:p>
       <w:pPr>
+        <w:jc w:val="both"/>
         <w:rPr>
           <w:b/>
         </w:rPr>
@@ -3385,12 +3469,16 @@
     <w:p>
       <w:pPr>
         <w:pStyle w:val="Heading4"/>
+        <w:jc w:val="both"/>
       </w:pPr>
       <w:r>
         <w:t>Lancement des prestations de services et travaux</w:t>
       </w:r>
     </w:p>
     <w:p>
+      <w:pPr>
+        <w:jc w:val="both"/>
+      </w:pPr>
       <w:r>
         <w:t xml:space="preserve">Lors du lancement des prestations de service, il s’agit en premier lieu de considérer la commande, sa revue de commande, et le dossier contractuel d’étude. A l’aide des données internes récoltées auprès du QSE, de la gestion et RH, la </w:t>
       </w:r>
@@ -3515,6 +3603,7 @@
     </w:p>
     <w:p>
       <w:pPr>
+        <w:jc w:val="both"/>
         <w:rPr>
           <w:b/>
         </w:rPr>
@@ -3523,12 +3612,16 @@
     <w:p>
       <w:pPr>
         <w:pStyle w:val="Heading4"/>
+        <w:jc w:val="both"/>
       </w:pPr>
       <w:r>
         <w:t>Réalisation (Exécution des prestations et gestion)</w:t>
       </w:r>
     </w:p>
     <w:p>
+      <w:pPr>
+        <w:jc w:val="both"/>
+      </w:pPr>
       <w:r>
         <w:t>Trois domaines parfaitement parallèles sont à analyser dans ce sous-processus :</w:t>
       </w:r>
@@ -3541,6 +3634,7 @@
           <w:numId w:val="3"/>
         </w:numPr>
         <w:spacing w:after="160" w:line="259" w:lineRule="auto"/>
+        <w:jc w:val="both"/>
       </w:pPr>
       <w:r>
         <w:rPr>
@@ -3560,6 +3654,7 @@
           <w:numId w:val="3"/>
         </w:numPr>
         <w:spacing w:after="160" w:line="259" w:lineRule="auto"/>
+        <w:jc w:val="both"/>
       </w:pPr>
       <w:r>
         <w:rPr>
@@ -3579,6 +3674,7 @@
           <w:numId w:val="3"/>
         </w:numPr>
         <w:spacing w:after="160" w:line="259" w:lineRule="auto"/>
+        <w:jc w:val="both"/>
       </w:pPr>
       <w:r>
         <w:rPr>
@@ -3610,6 +3706,7 @@
     </w:p>
     <w:p>
       <w:pPr>
+        <w:jc w:val="both"/>
         <w:rPr>
           <w:b/>
         </w:rPr>
@@ -3618,26 +3715,38 @@
     <w:p>
       <w:pPr>
         <w:pStyle w:val="Heading4"/>
+        <w:jc w:val="both"/>
       </w:pPr>
       <w:r>
         <w:t xml:space="preserve">Evolution du contrat </w:t>
       </w:r>
     </w:p>
     <w:p>
+      <w:pPr>
+        <w:jc w:val="both"/>
+      </w:pPr>
       <w:r>
         <w:lastRenderedPageBreak/>
         <w:t>Cette phase vient directement après la phase de réalisation, elle consiste à prendre en considération  le Tableau de bord affaire et activités et les données comptables du système supra, ainsi que les différentes orientations internes et celles du client.</w:t>
       </w:r>
     </w:p>
     <w:p>
+      <w:pPr>
+        <w:jc w:val="both"/>
+      </w:pPr>
       <w:r>
         <w:t>L’analyse de ces données permettra de faire une analyse de risque suivi par un bilan d’affaire à fin de pouvoir décider de renouveler l’affaire ou non et de savoir sous quelle forme elle sera renouvelée (sous sa forme initiale ou sous une autre forme).</w:t>
       </w:r>
     </w:p>
-    <w:p/>
+    <w:p>
+      <w:pPr>
+        <w:jc w:val="both"/>
+      </w:pPr>
+    </w:p>
     <w:p>
       <w:pPr>
         <w:pStyle w:val="Heading4"/>
+        <w:jc w:val="both"/>
       </w:pPr>
       <w:r>
         <w:t>S</w:t>
@@ -3647,6 +3756,9 @@
       </w:r>
     </w:p>
     <w:p>
+      <w:pPr>
+        <w:jc w:val="both"/>
+      </w:pPr>
       <w:r>
         <w:t>Cette phase débute par l’élaboration d’une revue de fin d’affaire  et plan d’action par une commission constituée de (</w:t>
       </w:r>
@@ -3660,6 +3772,9 @@
       </w:r>
     </w:p>
     <w:p>
+      <w:pPr>
+        <w:jc w:val="both"/>
+      </w:pPr>
       <w:r>
         <w:t>La phase suivante consiste à faire un état des lieux contradictoire tout en prenant en considération le compte rendu d’état des lieux initial. Cette phase donnera naissance à un PV d’</w:t>
       </w:r>
@@ -3681,14 +3796,26 @@
       </w:r>
     </w:p>
     <w:p>
+      <w:pPr>
+        <w:jc w:val="both"/>
+      </w:pPr>
       <w:r>
         <w:t xml:space="preserve">La phase suivante est la phase de gestion de la garantie  qui consiste à déterminer une période de fin de garantie pour pouvoir fermer le compte de client et faire appel à la phase suivante du solde de l’affaire et archivage pour que l’affaire soit soldée et le dossier d’affaire soit archivé </w:t>
       </w:r>
     </w:p>
-    <w:p/>
-    <w:p/>
-    <w:p>
-      <w:pPr>
+    <w:p>
+      <w:pPr>
+        <w:jc w:val="both"/>
+      </w:pPr>
+    </w:p>
+    <w:p>
+      <w:pPr>
+        <w:jc w:val="both"/>
+      </w:pPr>
+    </w:p>
+    <w:p>
+      <w:pPr>
+        <w:jc w:val="both"/>
         <w:rPr>
           <w:rFonts w:ascii="Calibri" w:hAnsi="Calibri" w:cs="Arial"/>
           <w:color w:val="BFBFBF"/>
@@ -3700,6 +3827,7 @@
     <w:p>
       <w:pPr>
         <w:pStyle w:val="Heading3"/>
+        <w:jc w:val="both"/>
       </w:pPr>
       <w:bookmarkStart w:id="7" w:name="_Toc282548092"/>
       <w:r>
@@ -3709,6 +3837,7 @@
     </w:p>
     <w:p>
       <w:pPr>
+        <w:jc w:val="both"/>
         <w:rPr>
           <w:rFonts w:ascii="Times" w:hAnsi="Times" w:cs="Times"/>
           <w:sz w:val="20"/>
@@ -3719,6 +3848,7 @@
     </w:p>
     <w:p>
       <w:pPr>
+        <w:jc w:val="both"/>
         <w:rPr>
           <w:rFonts w:cs="Times"/>
         </w:rPr>
@@ -3730,17 +3860,30 @@
         <w:t>L’entreprise SPIE occupe plusieurs secteurs d’activités et est le leader européen des services énergétiques, systèmes de communication et des services dans le domaine du génie électrique mécanique et climatique.</w:t>
       </w:r>
     </w:p>
-    <w:p/>
-    <w:p/>
+    <w:p>
+      <w:pPr>
+        <w:jc w:val="both"/>
+      </w:pPr>
+    </w:p>
+    <w:p>
+      <w:pPr>
+        <w:jc w:val="both"/>
+      </w:pPr>
+    </w:p>
     <w:p>
       <w:pPr>
         <w:pStyle w:val="Heading4"/>
+        <w:jc w:val="both"/>
       </w:pPr>
       <w:r>
         <w:t>Organisation fonctionnelle</w:t>
       </w:r>
     </w:p>
-    <w:p/>
+    <w:p>
+      <w:pPr>
+        <w:jc w:val="both"/>
+      </w:pPr>
+    </w:p>
     <w:p>
       <w:pPr>
         <w:widowControl w:val="0"/>
@@ -3751,6 +3894,7 @@
         <w:autoSpaceDE w:val="0"/>
         <w:autoSpaceDN w:val="0"/>
         <w:adjustRightInd w:val="0"/>
+        <w:jc w:val="both"/>
         <w:rPr>
           <w:rFonts w:cs="Times"/>
         </w:rPr>
@@ -3772,6 +3916,7 @@
         <w:autoSpaceDE w:val="0"/>
         <w:autoSpaceDN w:val="0"/>
         <w:adjustRightInd w:val="0"/>
+        <w:jc w:val="both"/>
         <w:rPr>
           <w:rFonts w:cs="Times"/>
         </w:rPr>
@@ -3793,6 +3938,7 @@
         <w:autoSpaceDN w:val="0"/>
         <w:adjustRightInd w:val="0"/>
         <w:ind w:left="300" w:hanging="300"/>
+        <w:jc w:val="both"/>
         <w:rPr>
           <w:rFonts w:cs="Times"/>
           <w:lang w:val="en-US"/>
@@ -3840,6 +3986,7 @@
         <w:autoSpaceDN w:val="0"/>
         <w:adjustRightInd w:val="0"/>
         <w:ind w:left="300" w:hanging="300"/>
+        <w:jc w:val="both"/>
         <w:rPr>
           <w:rFonts w:cs="Times"/>
           <w:lang w:val="en-US"/>
@@ -3885,6 +4032,7 @@
         <w:autoSpaceDN w:val="0"/>
         <w:adjustRightInd w:val="0"/>
         <w:ind w:left="300" w:hanging="300"/>
+        <w:jc w:val="both"/>
         <w:rPr>
           <w:rFonts w:cs="Times"/>
           <w:lang w:val="en-US"/>
@@ -3914,6 +4062,7 @@
         <w:autoSpaceDN w:val="0"/>
         <w:adjustRightInd w:val="0"/>
         <w:ind w:left="300" w:hanging="300"/>
+        <w:jc w:val="both"/>
         <w:rPr>
           <w:rFonts w:cs="Times"/>
           <w:lang w:val="en-US"/>
@@ -3943,6 +4092,7 @@
         <w:autoSpaceDN w:val="0"/>
         <w:adjustRightInd w:val="0"/>
         <w:ind w:left="300" w:hanging="300"/>
+        <w:jc w:val="both"/>
         <w:rPr>
           <w:rFonts w:cs="Times"/>
           <w:lang w:val="en-US"/>
@@ -3980,6 +4130,7 @@
         <w:autoSpaceDN w:val="0"/>
         <w:adjustRightInd w:val="0"/>
         <w:ind w:left="1380" w:hanging="1380"/>
+        <w:jc w:val="both"/>
         <w:rPr>
           <w:rFonts w:cs="Times"/>
         </w:rPr>
@@ -4006,6 +4157,7 @@
         <w:autoSpaceDN w:val="0"/>
         <w:adjustRightInd w:val="0"/>
         <w:ind w:left="1380" w:hanging="1380"/>
+        <w:jc w:val="both"/>
         <w:rPr>
           <w:rFonts w:cs="Times"/>
           <w:lang w:val="en-US"/>
@@ -4050,6 +4202,7 @@
         <w:autoSpaceDN w:val="0"/>
         <w:adjustRightInd w:val="0"/>
         <w:ind w:left="1380" w:hanging="1380"/>
+        <w:jc w:val="both"/>
         <w:rPr>
           <w:rFonts w:cs="Times"/>
           <w:lang w:val="en-US"/>
@@ -4103,6 +4256,7 @@
         <w:autoSpaceDN w:val="0"/>
         <w:adjustRightInd w:val="0"/>
         <w:ind w:left="1380" w:hanging="1380"/>
+        <w:jc w:val="both"/>
         <w:rPr>
           <w:rFonts w:cs="Times"/>
         </w:rPr>
@@ -4130,6 +4284,7 @@
         <w:autoSpaceDN w:val="0"/>
         <w:adjustRightInd w:val="0"/>
         <w:ind w:left="1380" w:hanging="1380"/>
+        <w:jc w:val="both"/>
         <w:rPr>
           <w:rFonts w:cs="Times"/>
           <w:lang w:val="en-US"/>
@@ -4174,6 +4329,7 @@
         <w:autoSpaceDN w:val="0"/>
         <w:adjustRightInd w:val="0"/>
         <w:ind w:left="1380" w:hanging="1380"/>
+        <w:jc w:val="both"/>
         <w:rPr>
           <w:rFonts w:cs="Times"/>
           <w:lang w:val="en-US"/>
@@ -4221,6 +4377,7 @@
         <w:autoSpaceDN w:val="0"/>
         <w:adjustRightInd w:val="0"/>
         <w:ind w:left="300" w:hanging="300"/>
+        <w:jc w:val="both"/>
         <w:rPr>
           <w:rFonts w:cs="Times"/>
         </w:rPr>
@@ -4247,6 +4404,7 @@
         <w:autoSpaceDN w:val="0"/>
         <w:adjustRightInd w:val="0"/>
         <w:ind w:left="1380" w:hanging="1380"/>
+        <w:jc w:val="both"/>
         <w:rPr>
           <w:rFonts w:cs="Times"/>
           <w:lang w:val="en-US"/>
@@ -4291,6 +4449,7 @@
         <w:autoSpaceDN w:val="0"/>
         <w:adjustRightInd w:val="0"/>
         <w:ind w:left="1380" w:hanging="1380"/>
+        <w:jc w:val="both"/>
         <w:rPr>
           <w:rFonts w:cs="Times"/>
         </w:rPr>
@@ -4317,6 +4476,7 @@
         <w:autoSpaceDN w:val="0"/>
         <w:adjustRightInd w:val="0"/>
         <w:ind w:left="1380" w:hanging="1380"/>
+        <w:jc w:val="both"/>
         <w:rPr>
           <w:rFonts w:cs="Times"/>
           <w:lang w:val="en-US"/>
@@ -4361,6 +4521,7 @@
         <w:autoSpaceDN w:val="0"/>
         <w:adjustRightInd w:val="0"/>
         <w:ind w:left="1380" w:hanging="1380"/>
+        <w:jc w:val="both"/>
         <w:rPr>
           <w:rFonts w:cs="Times"/>
         </w:rPr>
@@ -4387,6 +4548,7 @@
         <w:autoSpaceDN w:val="0"/>
         <w:adjustRightInd w:val="0"/>
         <w:ind w:left="1380" w:hanging="1380"/>
+        <w:jc w:val="both"/>
         <w:rPr>
           <w:rFonts w:cs="Times"/>
           <w:lang w:val="en-US"/>
@@ -4440,6 +4602,7 @@
         <w:autoSpaceDN w:val="0"/>
         <w:adjustRightInd w:val="0"/>
         <w:ind w:left="1380" w:hanging="1380"/>
+        <w:jc w:val="both"/>
         <w:rPr>
           <w:rFonts w:cs="Times"/>
           <w:lang w:val="en-US"/>
@@ -4494,6 +4657,7 @@
         <w:autoSpaceDN w:val="0"/>
         <w:adjustRightInd w:val="0"/>
         <w:ind w:left="300" w:hanging="300"/>
+        <w:jc w:val="both"/>
         <w:rPr>
           <w:rFonts w:cs="Times"/>
           <w:lang w:val="en-US"/>
@@ -4547,6 +4711,7 @@
         <w:autoSpaceDN w:val="0"/>
         <w:adjustRightInd w:val="0"/>
         <w:ind w:left="1380" w:hanging="1380"/>
+        <w:jc w:val="both"/>
         <w:rPr>
           <w:rFonts w:cs="Times"/>
         </w:rPr>
@@ -4573,6 +4738,7 @@
         <w:autoSpaceDN w:val="0"/>
         <w:adjustRightInd w:val="0"/>
         <w:ind w:left="1380" w:hanging="1380"/>
+        <w:jc w:val="both"/>
         <w:rPr>
           <w:rFonts w:cs="Times"/>
         </w:rPr>
@@ -4599,6 +4765,7 @@
         <w:autoSpaceDN w:val="0"/>
         <w:adjustRightInd w:val="0"/>
         <w:ind w:left="1380" w:hanging="1380"/>
+        <w:jc w:val="both"/>
         <w:rPr>
           <w:rFonts w:cs="Times"/>
           <w:lang w:val="en-US"/>
@@ -4639,6 +4806,7 @@
         <w:autoSpaceDN w:val="0"/>
         <w:adjustRightInd w:val="0"/>
         <w:ind w:left="720" w:hanging="720"/>
+        <w:jc w:val="both"/>
         <w:rPr>
           <w:rFonts w:ascii="Times" w:hAnsi="Times" w:cs="Times"/>
           <w:lang w:val="en-US"/>
@@ -4656,7 +4824,7 @@
         <w:autoSpaceDN w:val="0"/>
         <w:adjustRightInd w:val="0"/>
         <w:ind w:left="720" w:hanging="720"/>
-        <w:jc w:val="center"/>
+        <w:jc w:val="both"/>
         <w:rPr>
           <w:rFonts w:ascii="Times" w:hAnsi="Times" w:cs="Times"/>
           <w:lang w:val="en-US"/>
@@ -4670,7 +4838,7 @@
           <w:lang w:val="en-US"/>
         </w:rPr>
         <w:drawing>
-          <wp:inline distT="0" distB="0" distL="0" distR="0" wp14:anchorId="6CD4630A" wp14:editId="2AE869A6">
+          <wp:inline distT="0" distB="0" distL="0" distR="0" wp14:anchorId="4FF1DB45" wp14:editId="0C75B4D2">
             <wp:extent cx="4779010" cy="3515995"/>
             <wp:effectExtent l="0" t="0" r="0" b="0"/>
             <wp:docPr id="28" name="Picture 10"/>
@@ -4719,14 +4887,35 @@
         </w:drawing>
       </w:r>
     </w:p>
-    <w:p/>
-    <w:p/>
-    <w:p/>
-    <w:p/>
-    <w:p/>
+    <w:p>
+      <w:pPr>
+        <w:jc w:val="both"/>
+      </w:pPr>
+    </w:p>
+    <w:p>
+      <w:pPr>
+        <w:jc w:val="both"/>
+      </w:pPr>
+    </w:p>
+    <w:p>
+      <w:pPr>
+        <w:jc w:val="both"/>
+      </w:pPr>
+    </w:p>
+    <w:p>
+      <w:pPr>
+        <w:jc w:val="both"/>
+      </w:pPr>
+    </w:p>
+    <w:p>
+      <w:pPr>
+        <w:jc w:val="both"/>
+      </w:pPr>
+    </w:p>
     <w:p>
       <w:pPr>
         <w:pStyle w:val="Heading4"/>
+        <w:jc w:val="both"/>
         <w:rPr>
           <w:lang w:val="en-US"/>
         </w:rPr>
@@ -4774,7 +4963,11 @@
       </w:r>
       <w:proofErr w:type="spellEnd"/>
     </w:p>
-    <w:p/>
+    <w:p>
+      <w:pPr>
+        <w:jc w:val="both"/>
+      </w:pPr>
+    </w:p>
     <w:p>
       <w:pPr>
         <w:widowControl w:val="0"/>
@@ -4785,6 +4978,7 @@
         <w:autoSpaceDE w:val="0"/>
         <w:autoSpaceDN w:val="0"/>
         <w:adjustRightInd w:val="0"/>
+        <w:jc w:val="both"/>
         <w:rPr>
           <w:rFonts w:cs="Times"/>
           <w:b/>
@@ -4826,6 +5020,7 @@
         <w:autoSpaceDE w:val="0"/>
         <w:autoSpaceDN w:val="0"/>
         <w:adjustRightInd w:val="0"/>
+        <w:jc w:val="both"/>
         <w:rPr>
           <w:rFonts w:cs="Times"/>
         </w:rPr>
@@ -4861,6 +5056,7 @@
         <w:autoSpaceDE w:val="0"/>
         <w:autoSpaceDN w:val="0"/>
         <w:adjustRightInd w:val="0"/>
+        <w:jc w:val="both"/>
         <w:rPr>
           <w:rFonts w:cs="Times"/>
         </w:rPr>
@@ -4896,6 +5092,7 @@
         <w:autoSpaceDE w:val="0"/>
         <w:autoSpaceDN w:val="0"/>
         <w:adjustRightInd w:val="0"/>
+        <w:jc w:val="both"/>
         <w:rPr>
           <w:rFonts w:cs="Times"/>
         </w:rPr>
@@ -4930,6 +5127,7 @@
         <w:autoSpaceDE w:val="0"/>
         <w:autoSpaceDN w:val="0"/>
         <w:adjustRightInd w:val="0"/>
+        <w:jc w:val="both"/>
         <w:rPr>
           <w:rFonts w:cs="Times"/>
           <w:b/>
@@ -4948,6 +5146,7 @@
         <w:autoSpaceDE w:val="0"/>
         <w:autoSpaceDN w:val="0"/>
         <w:adjustRightInd w:val="0"/>
+        <w:jc w:val="both"/>
         <w:rPr>
           <w:rFonts w:cs="Times"/>
           <w:b/>
@@ -4975,6 +5174,7 @@
         <w:autoSpaceDE w:val="0"/>
         <w:autoSpaceDN w:val="0"/>
         <w:adjustRightInd w:val="0"/>
+        <w:jc w:val="both"/>
         <w:rPr>
           <w:rFonts w:cs="Times"/>
         </w:rPr>
@@ -4996,6 +5196,7 @@
         <w:autoSpaceDE w:val="0"/>
         <w:autoSpaceDN w:val="0"/>
         <w:adjustRightInd w:val="0"/>
+        <w:jc w:val="both"/>
         <w:rPr>
           <w:rFonts w:cs="Times"/>
         </w:rPr>
@@ -5017,6 +5218,7 @@
         <w:autoSpaceDE w:val="0"/>
         <w:autoSpaceDN w:val="0"/>
         <w:adjustRightInd w:val="0"/>
+        <w:jc w:val="both"/>
         <w:rPr>
           <w:rFonts w:cs="Times"/>
         </w:rPr>
@@ -5032,6 +5234,7 @@
         <w:autoSpaceDE w:val="0"/>
         <w:autoSpaceDN w:val="0"/>
         <w:adjustRightInd w:val="0"/>
+        <w:jc w:val="both"/>
         <w:rPr>
           <w:rFonts w:cs="Times"/>
           <w:b/>
@@ -5050,6 +5253,7 @@
         <w:autoSpaceDE w:val="0"/>
         <w:autoSpaceDN w:val="0"/>
         <w:adjustRightInd w:val="0"/>
+        <w:jc w:val="both"/>
         <w:rPr>
           <w:rFonts w:cs="Times"/>
           <w:b/>
@@ -5068,6 +5272,7 @@
         <w:autoSpaceDE w:val="0"/>
         <w:autoSpaceDN w:val="0"/>
         <w:adjustRightInd w:val="0"/>
+        <w:jc w:val="both"/>
         <w:rPr>
           <w:rFonts w:cs="Times"/>
           <w:b/>
@@ -5119,6 +5324,7 @@
         <w:autoSpaceDE w:val="0"/>
         <w:autoSpaceDN w:val="0"/>
         <w:adjustRightInd w:val="0"/>
+        <w:jc w:val="both"/>
         <w:rPr>
           <w:rFonts w:cs="Times"/>
         </w:rPr>
@@ -5140,6 +5346,7 @@
         <w:autoSpaceDE w:val="0"/>
         <w:autoSpaceDN w:val="0"/>
         <w:adjustRightInd w:val="0"/>
+        <w:jc w:val="both"/>
         <w:rPr>
           <w:rFonts w:cs="Times"/>
         </w:rPr>
@@ -5161,6 +5368,7 @@
         <w:autoSpaceDE w:val="0"/>
         <w:autoSpaceDN w:val="0"/>
         <w:adjustRightInd w:val="0"/>
+        <w:jc w:val="both"/>
         <w:rPr>
           <w:rFonts w:cs="Times"/>
         </w:rPr>
@@ -5176,6 +5384,7 @@
         <w:autoSpaceDE w:val="0"/>
         <w:autoSpaceDN w:val="0"/>
         <w:adjustRightInd w:val="0"/>
+        <w:jc w:val="both"/>
         <w:rPr>
           <w:rFonts w:cs="Times"/>
           <w:b/>
@@ -5205,6 +5414,7 @@
         <w:autoSpaceDE w:val="0"/>
         <w:autoSpaceDN w:val="0"/>
         <w:adjustRightInd w:val="0"/>
+        <w:jc w:val="both"/>
         <w:rPr>
           <w:rFonts w:cs="Times"/>
         </w:rPr>
@@ -5226,6 +5436,7 @@
         <w:autoSpaceDE w:val="0"/>
         <w:autoSpaceDN w:val="0"/>
         <w:adjustRightInd w:val="0"/>
+        <w:jc w:val="both"/>
         <w:rPr>
           <w:rFonts w:cs="Times"/>
         </w:rPr>
@@ -5241,6 +5452,7 @@
         <w:autoSpaceDE w:val="0"/>
         <w:autoSpaceDN w:val="0"/>
         <w:adjustRightInd w:val="0"/>
+        <w:jc w:val="both"/>
         <w:rPr>
           <w:rFonts w:cs="Times"/>
           <w:b/>
@@ -5282,6 +5494,7 @@
         <w:autoSpaceDE w:val="0"/>
         <w:autoSpaceDN w:val="0"/>
         <w:adjustRightInd w:val="0"/>
+        <w:jc w:val="both"/>
         <w:rPr>
           <w:rFonts w:cs="Times"/>
         </w:rPr>
@@ -5303,6 +5516,7 @@
         <w:autoSpaceDE w:val="0"/>
         <w:autoSpaceDN w:val="0"/>
         <w:adjustRightInd w:val="0"/>
+        <w:jc w:val="both"/>
         <w:rPr>
           <w:rFonts w:cs="Times"/>
         </w:rPr>
@@ -5318,6 +5532,7 @@
         <w:autoSpaceDE w:val="0"/>
         <w:autoSpaceDN w:val="0"/>
         <w:adjustRightInd w:val="0"/>
+        <w:jc w:val="both"/>
         <w:rPr>
           <w:rFonts w:cs="Times"/>
           <w:b/>
@@ -5381,6 +5596,7 @@
         <w:autoSpaceDE w:val="0"/>
         <w:autoSpaceDN w:val="0"/>
         <w:adjustRightInd w:val="0"/>
+        <w:jc w:val="both"/>
         <w:rPr>
           <w:rFonts w:cs="Times"/>
         </w:rPr>
@@ -5400,21 +5616,63 @@
           <w:numId w:val="0"/>
         </w:numPr>
         <w:ind w:left="1800"/>
-      </w:pPr>
-    </w:p>
-    <w:p/>
-    <w:p/>
-    <w:p/>
-    <w:p/>
-    <w:p/>
-    <w:p/>
-    <w:p/>
-    <w:p/>
-    <w:p/>
-    <w:p/>
+        <w:jc w:val="both"/>
+      </w:pPr>
+    </w:p>
+    <w:p>
+      <w:pPr>
+        <w:jc w:val="both"/>
+      </w:pPr>
+    </w:p>
+    <w:p>
+      <w:pPr>
+        <w:jc w:val="both"/>
+      </w:pPr>
+    </w:p>
+    <w:p>
+      <w:pPr>
+        <w:jc w:val="both"/>
+      </w:pPr>
+    </w:p>
+    <w:p>
+      <w:pPr>
+        <w:jc w:val="both"/>
+      </w:pPr>
+    </w:p>
+    <w:p>
+      <w:pPr>
+        <w:jc w:val="both"/>
+      </w:pPr>
+    </w:p>
+    <w:p>
+      <w:pPr>
+        <w:jc w:val="both"/>
+      </w:pPr>
+    </w:p>
+    <w:p>
+      <w:pPr>
+        <w:jc w:val="both"/>
+      </w:pPr>
+    </w:p>
+    <w:p>
+      <w:pPr>
+        <w:jc w:val="both"/>
+      </w:pPr>
+    </w:p>
+    <w:p>
+      <w:pPr>
+        <w:jc w:val="both"/>
+      </w:pPr>
+    </w:p>
+    <w:p>
+      <w:pPr>
+        <w:jc w:val="both"/>
+      </w:pPr>
+    </w:p>
     <w:p>
       <w:pPr>
         <w:pStyle w:val="Heading2"/>
+        <w:jc w:val="both"/>
       </w:pPr>
       <w:bookmarkStart w:id="8" w:name="_Toc282548093"/>
       <w:r>
@@ -5423,10 +5681,15 @@
       </w:r>
       <w:bookmarkEnd w:id="8"/>
     </w:p>
-    <w:p/>
+    <w:p>
+      <w:pPr>
+        <w:jc w:val="both"/>
+      </w:pPr>
+    </w:p>
     <w:p>
       <w:pPr>
         <w:pStyle w:val="Heading3"/>
+        <w:jc w:val="both"/>
       </w:pPr>
       <w:bookmarkStart w:id="9" w:name="_Toc282548094"/>
       <w:r>
@@ -5437,7 +5700,11 @@
         <w:t xml:space="preserve"> </w:t>
       </w:r>
     </w:p>
-    <w:p/>
+    <w:p>
+      <w:pPr>
+        <w:jc w:val="both"/>
+      </w:pPr>
+    </w:p>
     <w:p>
       <w:pPr>
         <w:widowControl w:val="0"/>
@@ -5459,6 +5726,7 @@
         <w:autoSpaceDN w:val="0"/>
         <w:adjustRightInd w:val="0"/>
         <w:spacing w:after="40" w:line="288" w:lineRule="auto"/>
+        <w:jc w:val="both"/>
         <w:rPr>
           <w:rFonts w:cs="Helvetica Light"/>
           <w:b/>
@@ -5502,6 +5770,7 @@
         <w:autoSpaceDE w:val="0"/>
         <w:autoSpaceDN w:val="0"/>
         <w:adjustRightInd w:val="0"/>
+        <w:jc w:val="both"/>
         <w:rPr>
           <w:rFonts w:cs="Helvetica"/>
         </w:rPr>
@@ -5554,6 +5823,7 @@
         <w:autoSpaceDE w:val="0"/>
         <w:autoSpaceDN w:val="0"/>
         <w:adjustRightInd w:val="0"/>
+        <w:jc w:val="both"/>
         <w:rPr>
           <w:rFonts w:cs="Helvetica"/>
         </w:rPr>
@@ -5612,6 +5882,7 @@
         <w:autoSpaceDE w:val="0"/>
         <w:autoSpaceDN w:val="0"/>
         <w:adjustRightInd w:val="0"/>
+        <w:jc w:val="both"/>
         <w:rPr>
           <w:rFonts w:cs="Helvetica"/>
         </w:rPr>
@@ -5658,6 +5929,7 @@
         <w:autoSpaceDN w:val="0"/>
         <w:adjustRightInd w:val="0"/>
         <w:spacing w:after="40" w:line="288" w:lineRule="auto"/>
+        <w:jc w:val="both"/>
         <w:rPr>
           <w:rFonts w:cs="Helvetica Light"/>
           <w:spacing w:val="5"/>
@@ -5686,6 +5958,7 @@
         <w:autoSpaceDN w:val="0"/>
         <w:adjustRightInd w:val="0"/>
         <w:spacing w:after="40" w:line="288" w:lineRule="auto"/>
+        <w:jc w:val="both"/>
         <w:rPr>
           <w:rFonts w:cs="Helvetica Light"/>
           <w:b/>
@@ -5728,6 +6001,7 @@
         <w:autoSpaceDN w:val="0"/>
         <w:adjustRightInd w:val="0"/>
         <w:spacing w:after="40" w:line="288" w:lineRule="auto"/>
+        <w:jc w:val="both"/>
         <w:rPr>
           <w:rFonts w:cs="Helvetica Light"/>
           <w:b/>
@@ -5783,6 +6057,7 @@
         <w:autoSpaceDN w:val="0"/>
         <w:adjustRightInd w:val="0"/>
         <w:spacing w:after="40" w:line="288" w:lineRule="auto"/>
+        <w:jc w:val="both"/>
         <w:rPr>
           <w:rFonts w:cs="Helvetica Light"/>
           <w:b/>
@@ -5814,6 +6089,7 @@
         <w:autoSpaceDN w:val="0"/>
         <w:adjustRightInd w:val="0"/>
         <w:spacing w:after="40" w:line="288" w:lineRule="auto"/>
+        <w:jc w:val="both"/>
         <w:rPr>
           <w:rFonts w:cs="Helvetica Light"/>
           <w:b/>
@@ -5855,6 +6131,7 @@
         <w:autoSpaceDE w:val="0"/>
         <w:autoSpaceDN w:val="0"/>
         <w:adjustRightInd w:val="0"/>
+        <w:jc w:val="both"/>
         <w:rPr>
           <w:rFonts w:cs="Helvetica"/>
         </w:rPr>
@@ -5914,6 +6191,7 @@
         <w:autoSpaceDE w:val="0"/>
         <w:autoSpaceDN w:val="0"/>
         <w:adjustRightInd w:val="0"/>
+        <w:jc w:val="both"/>
         <w:rPr>
           <w:rFonts w:cs="Helvetica"/>
         </w:rPr>
@@ -5940,6 +6218,7 @@
         <w:autoSpaceDN w:val="0"/>
         <w:adjustRightInd w:val="0"/>
         <w:spacing w:after="40" w:line="288" w:lineRule="auto"/>
+        <w:jc w:val="both"/>
         <w:rPr>
           <w:rFonts w:cs="Helvetica Light"/>
           <w:b/>
@@ -5983,6 +6262,7 @@
         <w:autoSpaceDE w:val="0"/>
         <w:autoSpaceDN w:val="0"/>
         <w:adjustRightInd w:val="0"/>
+        <w:jc w:val="both"/>
         <w:rPr>
           <w:rFonts w:cs="Helvetica"/>
         </w:rPr>
@@ -6014,6 +6294,7 @@
         <w:autoSpaceDE w:val="0"/>
         <w:autoSpaceDN w:val="0"/>
         <w:adjustRightInd w:val="0"/>
+        <w:jc w:val="both"/>
         <w:rPr>
           <w:rFonts w:cs="Helvetica"/>
         </w:rPr>
@@ -6040,6 +6321,7 @@
         <w:autoSpaceDN w:val="0"/>
         <w:adjustRightInd w:val="0"/>
         <w:spacing w:after="40" w:line="288" w:lineRule="auto"/>
+        <w:jc w:val="both"/>
         <w:rPr>
           <w:rFonts w:cs="Helvetica Light"/>
           <w:b/>
@@ -6083,6 +6365,7 @@
         <w:autoSpaceDE w:val="0"/>
         <w:autoSpaceDN w:val="0"/>
         <w:adjustRightInd w:val="0"/>
+        <w:jc w:val="both"/>
         <w:rPr>
           <w:rFonts w:cs="Helvetica"/>
         </w:rPr>
@@ -6128,6 +6411,7 @@
         <w:autoSpaceDE w:val="0"/>
         <w:autoSpaceDN w:val="0"/>
         <w:adjustRightInd w:val="0"/>
+        <w:jc w:val="both"/>
         <w:rPr>
           <w:rFonts w:cs="Helvetica"/>
         </w:rPr>
@@ -6187,6 +6471,7 @@
         <w:autoSpaceDE w:val="0"/>
         <w:autoSpaceDN w:val="0"/>
         <w:adjustRightInd w:val="0"/>
+        <w:jc w:val="both"/>
         <w:rPr>
           <w:rFonts w:cs="Helvetica"/>
         </w:rPr>
@@ -6247,6 +6532,7 @@
         <w:autoSpaceDN w:val="0"/>
         <w:adjustRightInd w:val="0"/>
         <w:spacing w:after="40" w:line="288" w:lineRule="auto"/>
+        <w:jc w:val="both"/>
         <w:rPr>
           <w:rFonts w:cs="Helvetica Light"/>
           <w:spacing w:val="5"/>
@@ -6275,6 +6561,7 @@
         <w:autoSpaceDN w:val="0"/>
         <w:adjustRightInd w:val="0"/>
         <w:spacing w:after="40" w:line="288" w:lineRule="auto"/>
+        <w:jc w:val="both"/>
         <w:rPr>
           <w:rFonts w:cs="Helvetica Light"/>
           <w:b/>
@@ -6318,6 +6605,7 @@
         <w:autoSpaceDE w:val="0"/>
         <w:autoSpaceDN w:val="0"/>
         <w:adjustRightInd w:val="0"/>
+        <w:jc w:val="both"/>
         <w:rPr>
           <w:rFonts w:cs="Helvetica"/>
         </w:rPr>
@@ -6370,6 +6658,7 @@
         <w:autoSpaceDE w:val="0"/>
         <w:autoSpaceDN w:val="0"/>
         <w:adjustRightInd w:val="0"/>
+        <w:jc w:val="both"/>
         <w:rPr>
           <w:rFonts w:cs="Helvetica"/>
         </w:rPr>
@@ -6395,6 +6684,7 @@
         <w:autoSpaceDE w:val="0"/>
         <w:autoSpaceDN w:val="0"/>
         <w:adjustRightInd w:val="0"/>
+        <w:jc w:val="both"/>
         <w:rPr>
           <w:rFonts w:cs="Helvetica"/>
         </w:rPr>
@@ -6403,6 +6693,7 @@
     <w:p>
       <w:pPr>
         <w:pStyle w:val="Heading3"/>
+        <w:jc w:val="both"/>
         <w:rPr>
           <w:lang w:val="en-US"/>
         </w:rPr>
@@ -6416,7 +6707,11 @@
       </w:r>
       <w:bookmarkEnd w:id="10"/>
     </w:p>
-    <w:p/>
+    <w:p>
+      <w:pPr>
+        <w:jc w:val="both"/>
+      </w:pPr>
+    </w:p>
     <w:p>
       <w:pPr>
         <w:widowControl w:val="0"/>
@@ -6475,11 +6770,20 @@
         <w:t>, journaux lumineux, girouettes.</w:t>
       </w:r>
     </w:p>
-    <w:p/>
-    <w:p/>
+    <w:p>
+      <w:pPr>
+        <w:jc w:val="both"/>
+      </w:pPr>
+    </w:p>
+    <w:p>
+      <w:pPr>
+        <w:jc w:val="both"/>
+      </w:pPr>
+    </w:p>
     <w:p>
       <w:pPr>
         <w:pStyle w:val="Heading1"/>
+        <w:jc w:val="both"/>
       </w:pPr>
       <w:bookmarkStart w:id="11" w:name="_Toc282548096"/>
       <w:proofErr w:type="spellStart"/>
@@ -6489,10 +6793,15 @@
       <w:bookmarkEnd w:id="11"/>
       <w:proofErr w:type="spellEnd"/>
     </w:p>
-    <w:p/>
+    <w:p>
+      <w:pPr>
+        <w:jc w:val="both"/>
+      </w:pPr>
+    </w:p>
     <w:p>
       <w:pPr>
         <w:pStyle w:val="Heading2"/>
+        <w:jc w:val="both"/>
       </w:pPr>
       <w:bookmarkStart w:id="12" w:name="_Toc282548097"/>
       <w:r>
@@ -6500,19 +6809,36 @@
       </w:r>
       <w:bookmarkEnd w:id="12"/>
     </w:p>
-    <w:p/>
-    <w:p>
+    <w:p>
+      <w:pPr>
+        <w:jc w:val="both"/>
+      </w:pPr>
+    </w:p>
+    <w:p>
+      <w:pPr>
+        <w:jc w:val="both"/>
+      </w:pPr>
       <w:r>
         <w:t>L’objectif de cette partie est d’étudier l’offre proposée par un ERP particulier : SAP ByD. Cette étude concernera la conformité des différents scénarios proposés par la plateforme avec le périmètre de travail défini par SPIE (à savoir les processus de maintenance et services)</w:t>
       </w:r>
     </w:p>
     <w:p>
+      <w:pPr>
+        <w:jc w:val="both"/>
+      </w:pPr>
       <w:r>
         <w:t>SAP ByD se présente comme un ERP et BAS (Logiciel de Business Management) entièrement intégrés dans une plateforme Cloud développée par SAP AG. Cet SaaS bénéficie de tous les avantages de ce type de services Cloud : un déploiement rapide (client léger), externalisation de la maintenance et de l’hébergement ...</w:t>
       </w:r>
     </w:p>
-    <w:p/>
-    <w:p>
+    <w:p>
+      <w:pPr>
+        <w:jc w:val="both"/>
+      </w:pPr>
+    </w:p>
+    <w:p>
+      <w:pPr>
+        <w:jc w:val="both"/>
+      </w:pPr>
       <w:r>
         <w:t>En termes de couts, selon les formules retenues, les prix évoluent entre 9900 et 24900 euros pour les coûts d’installation et entre 79 et 149 euros pour les licences d’utilisation (par utilisateur et par mois). Cette offre ne comprend aucun coût de maintenance, du fait que l’application fonctionne en mode hébergé.</w:t>
       </w:r>
@@ -6531,6 +6857,7 @@
     </w:p>
     <w:p>
       <w:pPr>
+        <w:jc w:val="both"/>
         <w:rPr>
           <w:i/>
         </w:rPr>
@@ -6547,6 +6874,7 @@
     </w:p>
     <w:p>
       <w:pPr>
+        <w:jc w:val="both"/>
         <w:rPr>
           <w:i/>
         </w:rPr>
@@ -6565,8 +6893,6 @@
           <w:i/>
         </w:rPr>
       </w:pPr>
-      <w:bookmarkStart w:id="13" w:name="_GoBack"/>
-      <w:bookmarkEnd w:id="13"/>
     </w:p>
     <w:p>
       <w:pPr>
@@ -8256,6 +8582,9 @@
     </w:tbl>
     <w:p/>
     <w:p>
+      <w:pPr>
+        <w:jc w:val="both"/>
+      </w:pPr>
       <w:r>
         <w:t xml:space="preserve">Intégrés à l’offre initiale de SAP ByD, des scénarios de gestion offrent une approche globale et standard concernant les processus mis en œuvre dans les différents domaines de gestion (Comptabilité, Stock, RH …). Nous nous intéresserons plus particulièrement au scénario FIELD SERVICE &amp; REPAIR, se rattachant à la gestion des contrats de maintenance et services. </w:t>
       </w:r>
@@ -8268,6 +8597,7 @@
           <w:numId w:val="0"/>
         </w:numPr>
         <w:ind w:left="360"/>
+        <w:jc w:val="both"/>
         <w:rPr>
           <w:rStyle w:val="Heading1Char"/>
           <w:rFonts w:ascii="Cambria" w:hAnsi="Cambria"/>
@@ -8280,6 +8610,7 @@
     <w:p>
       <w:pPr>
         <w:pStyle w:val="Heading2"/>
+        <w:jc w:val="both"/>
         <w:rPr>
           <w:rStyle w:val="Heading1Char"/>
           <w:rFonts w:asciiTheme="majorHAnsi" w:hAnsiTheme="majorHAnsi"/>
@@ -8287,7 +8618,7 @@
           <w:szCs w:val="40"/>
         </w:rPr>
       </w:pPr>
-      <w:bookmarkStart w:id="14" w:name="_Toc282548098"/>
+      <w:bookmarkStart w:id="13" w:name="_Toc282548098"/>
       <w:r>
         <w:rPr>
           <w:rStyle w:val="Heading1Char"/>
@@ -8306,15 +8637,21 @@
         </w:rPr>
         <w:t>Scénario Service et réparation</w:t>
       </w:r>
-      <w:bookmarkEnd w:id="14"/>
-    </w:p>
-    <w:p>
+      <w:bookmarkEnd w:id="13"/>
+    </w:p>
+    <w:p>
+      <w:pPr>
+        <w:jc w:val="both"/>
+      </w:pPr>
       <w:r>
         <w:br/>
         <w:t>Le scénario de gestion Service et réparation permet à l’entreprise d’assurer des services de réparation et de maintenance sur site, au centre de services interne ou celui d’un fournisseur. Ce service propose la gestion des demandes de service, la planification des ordres de service et des activités liées, le traitement, la confirmation et la facturation des services.</w:t>
       </w:r>
     </w:p>
     <w:p>
+      <w:pPr>
+        <w:jc w:val="both"/>
+      </w:pPr>
       <w:r>
         <w:t xml:space="preserve">Ce scénario présente des similitudes incontestables avec le processus de base établi par SPIE : il regroupe en effet les sous-processus majeurs identifiés, à savoir la réception de l’offre, la négociation avec le client, la planification de la commande, le lancement et la réalisation des services. Cependant, les deux processus diffèrent en ce qui concerne l’aboutissement de la </w:t>
       </w:r>
@@ -8323,8 +8660,15 @@
         <w:t>commande, le détail des sous-processus ainsi que les intervenants sollicités lors du déroulement du scénario (celui de SPIE étant plus riche et complet).</w:t>
       </w:r>
     </w:p>
-    <w:p/>
-    <w:p>
+    <w:p>
+      <w:pPr>
+        <w:jc w:val="both"/>
+      </w:pPr>
+    </w:p>
+    <w:p>
+      <w:pPr>
+        <w:jc w:val="both"/>
+      </w:pPr>
       <w:r>
         <w:t xml:space="preserve">De plus, ce scénario présente des avantages qui peuvent répondre aux attentes formulées par SPIE. Tout d’abord, en termes de </w:t>
       </w:r>
@@ -8349,6 +8693,7 @@
     </w:p>
     <w:p>
       <w:pPr>
+        <w:jc w:val="both"/>
         <w:rPr>
           <w:b/>
           <w:color w:val="FF0000"/>
@@ -8370,6 +8715,9 @@
       </w:r>
     </w:p>
     <w:p>
+      <w:pPr>
+        <w:jc w:val="both"/>
+      </w:pPr>
       <w:r>
         <w:t xml:space="preserve">Pour conclure, cette analyse du scénario de gestion présenté par SAP ByD suggère tout naturellement des modifications organisationnelles et procédurales en vue d’intégrer cet ERP dans l’environnement de SPIE Sud-Est. </w:t>
       </w:r>
@@ -8379,15 +8727,16 @@
       <w:pPr>
         <w:pStyle w:val="Heading2"/>
       </w:pPr>
-      <w:bookmarkStart w:id="15" w:name="_Toc282548099"/>
+      <w:bookmarkStart w:id="14" w:name="_Toc282548099"/>
       <w:r>
         <w:t>Concurrence</w:t>
       </w:r>
-      <w:bookmarkEnd w:id="15"/>
+      <w:bookmarkEnd w:id="14"/>
     </w:p>
     <w:p>
       <w:pPr>
         <w:spacing w:before="100" w:beforeAutospacing="1" w:after="100" w:afterAutospacing="1"/>
+        <w:jc w:val="both"/>
         <w:outlineLvl w:val="1"/>
         <w:rPr>
           <w:rFonts w:eastAsia="Arial Unicode MS" w:cs="Arial Unicode MS"/>
@@ -8409,6 +8758,7 @@
     <w:p>
       <w:pPr>
         <w:spacing w:before="100" w:beforeAutospacing="1" w:after="100" w:afterAutospacing="1"/>
+        <w:jc w:val="both"/>
         <w:outlineLvl w:val="1"/>
         <w:rPr>
           <w:rFonts w:eastAsia="Arial Unicode MS" w:cs="Arial Unicode MS"/>
@@ -8455,7 +8805,6 @@
         </w:rPr>
         <w:t xml:space="preserve"> </w:t>
       </w:r>
-      <w:proofErr w:type="gramStart"/>
       <w:r>
         <w:rPr>
           <w:rFonts w:eastAsia="Arial Unicode MS" w:cs="Arial Unicode MS"/>
@@ -8463,9 +8812,8 @@
           <w:bdr w:val="nil"/>
           <w:lang w:eastAsia="fr-FR"/>
         </w:rPr>
-        <w:t>Compétitif .</w:t>
-      </w:r>
-      <w:proofErr w:type="gramEnd"/>
+        <w:t>c</w:t>
+      </w:r>
       <w:r>
         <w:rPr>
           <w:rFonts w:eastAsia="Arial Unicode MS" w:cs="Arial Unicode MS"/>
@@ -8473,9 +8821,8 @@
           <w:bdr w:val="nil"/>
           <w:lang w:eastAsia="fr-FR"/>
         </w:rPr>
-        <w:t xml:space="preserve"> Ce type de </w:t>
-      </w:r>
-      <w:proofErr w:type="spellStart"/>
+        <w:t xml:space="preserve">ompétitif. </w:t>
+      </w:r>
       <w:r>
         <w:rPr>
           <w:rFonts w:eastAsia="Arial Unicode MS" w:cs="Arial Unicode MS"/>
@@ -8483,9 +8830,9 @@
           <w:bdr w:val="nil"/>
           <w:lang w:eastAsia="fr-FR"/>
         </w:rPr>
-        <w:t>benchmarking</w:t>
-      </w:r>
-      <w:proofErr w:type="spellEnd"/>
+        <w:t xml:space="preserve">Ce type de </w:t>
+      </w:r>
+      <w:proofErr w:type="spellStart"/>
       <w:r>
         <w:rPr>
           <w:rFonts w:eastAsia="Arial Unicode MS" w:cs="Arial Unicode MS"/>
@@ -8493,8 +8840,9 @@
           <w:bdr w:val="nil"/>
           <w:lang w:eastAsia="fr-FR"/>
         </w:rPr>
-        <w:t xml:space="preserve"> consiste à  comparer les produits, les services, les processus d’une entreprise avec le meilleur des concurrents présent sur le marché. </w:t>
-      </w:r>
+        <w:t>benchmarking</w:t>
+      </w:r>
+      <w:proofErr w:type="spellEnd"/>
       <w:r>
         <w:rPr>
           <w:rFonts w:eastAsia="Arial Unicode MS" w:cs="Arial Unicode MS"/>
@@ -8502,9 +8850,8 @@
           <w:bdr w:val="nil"/>
           <w:lang w:eastAsia="fr-FR"/>
         </w:rPr>
-        <w:t xml:space="preserve">Ce </w:t>
-      </w:r>
-      <w:proofErr w:type="spellStart"/>
+        <w:t xml:space="preserve"> consiste à  comparer les produits, les services, les processus d’une entreprise avec le meilleur des concurrents présent sur le marché. </w:t>
+      </w:r>
       <w:r>
         <w:rPr>
           <w:rFonts w:eastAsia="Arial Unicode MS" w:cs="Arial Unicode MS"/>
@@ -8512,8 +8859,9 @@
           <w:bdr w:val="nil"/>
           <w:lang w:eastAsia="fr-FR"/>
         </w:rPr>
-        <w:t>b</w:t>
-      </w:r>
+        <w:t xml:space="preserve">Ce </w:t>
+      </w:r>
+      <w:proofErr w:type="spellStart"/>
       <w:r>
         <w:rPr>
           <w:rFonts w:eastAsia="Arial Unicode MS" w:cs="Arial Unicode MS"/>
@@ -8521,9 +8869,8 @@
           <w:bdr w:val="nil"/>
           <w:lang w:eastAsia="fr-FR"/>
         </w:rPr>
-        <w:t>enchmarking</w:t>
-      </w:r>
-      <w:proofErr w:type="spellEnd"/>
+        <w:t>b</w:t>
+      </w:r>
       <w:r>
         <w:rPr>
           <w:rFonts w:eastAsia="Arial Unicode MS" w:cs="Arial Unicode MS"/>
@@ -8531,29 +8878,31 @@
           <w:bdr w:val="nil"/>
           <w:lang w:eastAsia="fr-FR"/>
         </w:rPr>
-        <w:t xml:space="preserve"> est plus difficile à exécuter et exige beaucoup de savoir-faire. La difficulté essentielle ici est l'obtention d'information sur les méthodes des concurrents.</w:t>
-      </w:r>
-    </w:p>
-    <w:p>
-      <w:pPr>
-        <w:spacing w:before="100" w:beforeAutospacing="1" w:after="100" w:afterAutospacing="1"/>
-        <w:outlineLvl w:val="1"/>
+        <w:t>enchmarking</w:t>
+      </w:r>
+      <w:proofErr w:type="spellEnd"/>
+      <w:r>
         <w:rPr>
           <w:rFonts w:eastAsia="Arial Unicode MS" w:cs="Arial Unicode MS"/>
           <w:color w:val="000000"/>
           <w:bdr w:val="nil"/>
           <w:lang w:eastAsia="fr-FR"/>
         </w:rPr>
-      </w:pPr>
-      <w:r>
+        <w:t xml:space="preserve"> est plus difficile à exécuter et exige beaucoup de savoir-faire. La difficulté essentielle ici est l'obtention d'information sur les méthodes des concurrents.</w:t>
+      </w:r>
+    </w:p>
+    <w:p>
+      <w:pPr>
+        <w:spacing w:before="100" w:beforeAutospacing="1" w:after="100" w:afterAutospacing="1"/>
+        <w:jc w:val="both"/>
+        <w:outlineLvl w:val="1"/>
         <w:rPr>
           <w:rFonts w:eastAsia="Arial Unicode MS" w:cs="Arial Unicode MS"/>
           <w:color w:val="000000"/>
           <w:bdr w:val="nil"/>
           <w:lang w:eastAsia="fr-FR"/>
         </w:rPr>
-        <w:t>SPIE sud-est</w:t>
-      </w:r>
+      </w:pPr>
       <w:r>
         <w:rPr>
           <w:rFonts w:eastAsia="Arial Unicode MS" w:cs="Arial Unicode MS"/>
@@ -8561,12 +8910,22 @@
           <w:bdr w:val="nil"/>
           <w:lang w:eastAsia="fr-FR"/>
         </w:rPr>
+        <w:t>SPIE sud-est</w:t>
+      </w:r>
+      <w:r>
+        <w:rPr>
+          <w:rFonts w:eastAsia="Arial Unicode MS" w:cs="Arial Unicode MS"/>
+          <w:color w:val="000000"/>
+          <w:bdr w:val="nil"/>
+          <w:lang w:eastAsia="fr-FR"/>
+        </w:rPr>
         <w:t xml:space="preserve"> a plusieurs concurrents sur le marché à savoir principalement : </w:t>
       </w:r>
     </w:p>
     <w:p>
       <w:pPr>
         <w:spacing w:before="100" w:beforeAutospacing="1" w:after="100" w:afterAutospacing="1"/>
+        <w:jc w:val="both"/>
         <w:outlineLvl w:val="1"/>
         <w:rPr>
           <w:rFonts w:eastAsia="Arial Unicode MS" w:cs="Arial Unicode MS"/>
@@ -8605,6 +8964,7 @@
           <w:ilvl w:val="0"/>
           <w:numId w:val="0"/>
         </w:numPr>
+        <w:jc w:val="both"/>
         <w:rPr>
           <w:rFonts w:ascii="Cambria" w:eastAsia="Arial Unicode MS" w:hAnsi="Cambria" w:cs="Arial Unicode MS"/>
           <w:color w:val="000000"/>
@@ -8707,6 +9067,7 @@
           <w:ilvl w:val="0"/>
           <w:numId w:val="0"/>
         </w:numPr>
+        <w:jc w:val="both"/>
         <w:rPr>
           <w:rFonts w:ascii="Cambria" w:eastAsia="Arial Unicode MS" w:hAnsi="Cambria" w:cs="Arial Unicode MS"/>
           <w:color w:val="000000"/>
@@ -8826,16 +9187,6 @@
         <w:autoSpaceDN w:val="0"/>
         <w:adjustRightInd w:val="0"/>
         <w:rPr>
-          <w:rFonts w:cs="Arial"/>
-        </w:rPr>
-      </w:pPr>
-    </w:p>
-    <w:p>
-      <w:pPr>
-        <w:autoSpaceDE w:val="0"/>
-        <w:autoSpaceDN w:val="0"/>
-        <w:adjustRightInd w:val="0"/>
-        <w:rPr>
           <w:rFonts w:eastAsia="Arial Unicode MS" w:cs="Arial Unicode MS"/>
           <w:color w:val="000000"/>
           <w:bdr w:val="nil"/>
@@ -8887,14 +9238,14 @@
           <w:lang w:eastAsia="fr-FR"/>
         </w:rPr>
       </w:pPr>
-      <w:bookmarkStart w:id="16" w:name="_Toc282548100"/>
+      <w:bookmarkStart w:id="15" w:name="_Toc282548100"/>
       <w:r>
         <w:rPr>
           <w:lang w:eastAsia="fr-FR"/>
         </w:rPr>
         <w:t>THALES</w:t>
       </w:r>
-      <w:bookmarkEnd w:id="16"/>
+      <w:bookmarkEnd w:id="15"/>
       <w:r>
         <w:rPr>
           <w:lang w:eastAsia="fr-FR"/>
@@ -8928,6 +9279,7 @@
     <w:p>
       <w:pPr>
         <w:pStyle w:val="NormalWeb"/>
+        <w:jc w:val="both"/>
         <w:rPr>
           <w:rFonts w:ascii="Cambria" w:eastAsia="Arial Unicode MS" w:hAnsi="Cambria" w:cs="Arial Unicode MS"/>
           <w:color w:val="000000"/>
@@ -8950,6 +9302,7 @@
     <w:p>
       <w:pPr>
         <w:pStyle w:val="NormalWeb"/>
+        <w:jc w:val="both"/>
         <w:rPr>
           <w:rFonts w:eastAsia="Arial Unicode MS" w:hAnsi="Arial Unicode MS" w:cs="Arial Unicode MS"/>
           <w:color w:val="000000"/>
@@ -9063,7 +9416,7 @@
         <mc:AlternateContent>
           <mc:Choice Requires="wps">
             <w:drawing>
-              <wp:anchor distT="0" distB="0" distL="114300" distR="114300" simplePos="0" relativeHeight="251660288" behindDoc="0" locked="0" layoutInCell="1" allowOverlap="1" wp14:anchorId="3129D840" wp14:editId="2D59EC03">
+              <wp:anchor distT="0" distB="0" distL="114300" distR="114300" simplePos="0" relativeHeight="251660288" behindDoc="0" locked="0" layoutInCell="1" allowOverlap="1" wp14:anchorId="1AA68C19" wp14:editId="02594A37">
                 <wp:simplePos x="0" y="0"/>
                 <wp:positionH relativeFrom="margin">
                   <wp:posOffset>12700</wp:posOffset>
@@ -9258,7 +9611,7 @@
         <mc:AlternateContent>
           <mc:Choice Requires="wps">
             <w:drawing>
-              <wp:anchor distT="0" distB="0" distL="114300" distR="114300" simplePos="0" relativeHeight="251659264" behindDoc="0" locked="0" layoutInCell="1" allowOverlap="1" wp14:anchorId="6DC003FB" wp14:editId="7A65ACAA">
+              <wp:anchor distT="0" distB="0" distL="114300" distR="114300" simplePos="0" relativeHeight="251659264" behindDoc="0" locked="0" layoutInCell="1" allowOverlap="1" wp14:anchorId="3680DD1F" wp14:editId="08AFD080">
                 <wp:simplePos x="0" y="0"/>
                 <wp:positionH relativeFrom="column">
                   <wp:posOffset>3098800</wp:posOffset>
@@ -9492,7 +9845,7 @@
         <mc:AlternateContent>
           <mc:Choice Requires="wps">
             <w:drawing>
-              <wp:anchor distT="0" distB="0" distL="114300" distR="114300" simplePos="0" relativeHeight="251662336" behindDoc="0" locked="0" layoutInCell="1" allowOverlap="1" wp14:anchorId="299DF8F5" wp14:editId="2C64AAF1">
+              <wp:anchor distT="0" distB="0" distL="114300" distR="114300" simplePos="0" relativeHeight="251662336" behindDoc="0" locked="0" layoutInCell="1" allowOverlap="1" wp14:anchorId="5BDE67A2" wp14:editId="7E3AA756">
                 <wp:simplePos x="0" y="0"/>
                 <wp:positionH relativeFrom="margin">
                   <wp:posOffset>3114040</wp:posOffset>
@@ -9688,7 +10041,7 @@
         <mc:AlternateContent>
           <mc:Choice Requires="wps">
             <w:drawing>
-              <wp:anchor distT="0" distB="0" distL="114300" distR="114300" simplePos="0" relativeHeight="251661312" behindDoc="0" locked="0" layoutInCell="1" allowOverlap="1" wp14:anchorId="2CFEB485" wp14:editId="42602B68">
+              <wp:anchor distT="0" distB="0" distL="114300" distR="114300" simplePos="0" relativeHeight="251661312" behindDoc="0" locked="0" layoutInCell="1" allowOverlap="1" wp14:anchorId="2B328741" wp14:editId="4C7B8993">
                 <wp:simplePos x="0" y="0"/>
                 <wp:positionH relativeFrom="margin">
                   <wp:posOffset>0</wp:posOffset>
@@ -9876,7 +10229,7 @@
         <mc:AlternateContent>
           <mc:Choice Requires="wps">
             <w:drawing>
-              <wp:anchor distT="0" distB="0" distL="114300" distR="114300" simplePos="0" relativeHeight="251664384" behindDoc="0" locked="0" layoutInCell="1" allowOverlap="1" wp14:anchorId="7E6E0D7E" wp14:editId="5F089D5F">
+              <wp:anchor distT="0" distB="0" distL="114300" distR="114300" simplePos="0" relativeHeight="251664384" behindDoc="0" locked="0" layoutInCell="1" allowOverlap="1" wp14:anchorId="3A59B8C0" wp14:editId="1F116A41">
                 <wp:simplePos x="0" y="0"/>
                 <wp:positionH relativeFrom="margin">
                   <wp:posOffset>3131185</wp:posOffset>
@@ -10070,7 +10423,7 @@
         <mc:AlternateContent>
           <mc:Choice Requires="wps">
             <w:drawing>
-              <wp:anchor distT="0" distB="0" distL="114300" distR="114300" simplePos="0" relativeHeight="251663360" behindDoc="0" locked="0" layoutInCell="1" allowOverlap="1" wp14:anchorId="688A366D" wp14:editId="1956E98A">
+              <wp:anchor distT="0" distB="0" distL="114300" distR="114300" simplePos="0" relativeHeight="251663360" behindDoc="0" locked="0" layoutInCell="1" allowOverlap="1" wp14:anchorId="7A26048B" wp14:editId="1F894CE6">
                 <wp:simplePos x="0" y="0"/>
                 <wp:positionH relativeFrom="margin">
                   <wp:posOffset>12700</wp:posOffset>
@@ -10317,6 +10670,7 @@
     <w:p/>
     <w:p>
       <w:pPr>
+        <w:jc w:val="both"/>
         <w:rPr>
           <w:rFonts w:eastAsia="Arial Unicode MS" w:cs="Arial Unicode MS"/>
           <w:color w:val="000000"/>
@@ -10342,7 +10696,16 @@
           <w:bdr w:val="nil"/>
           <w:lang w:eastAsia="fr-FR"/>
         </w:rPr>
-        <w:t xml:space="preserve">Sécuriser l’atteinte des objectifs stratégiques du Groupe et garantir sa compétitivité </w:t>
+        <w:t>Sécuriser l’atteinte des objectifs stratégiques du Groupe et garantir sa compétitivité</w:t>
+      </w:r>
+      <w:r>
+        <w:rPr>
+          <w:rFonts w:eastAsia="Arial Unicode MS" w:cs="Arial Unicode MS"/>
+          <w:color w:val="000000"/>
+          <w:bdr w:val="nil"/>
+          <w:lang w:eastAsia="fr-FR"/>
+        </w:rPr>
+        <w:t> :</w:t>
       </w:r>
     </w:p>
     <w:p>
@@ -10352,6 +10715,7 @@
           <w:numId w:val="10"/>
         </w:numPr>
         <w:spacing w:after="160" w:line="259" w:lineRule="auto"/>
+        <w:jc w:val="both"/>
         <w:rPr>
           <w:rFonts w:eastAsia="Arial Unicode MS" w:cs="Arial Unicode MS"/>
           <w:color w:val="000000"/>
@@ -10376,6 +10740,7 @@
           <w:numId w:val="10"/>
         </w:numPr>
         <w:spacing w:after="160" w:line="259" w:lineRule="auto"/>
+        <w:jc w:val="both"/>
         <w:rPr>
           <w:rFonts w:eastAsia="Arial Unicode MS" w:cs="Arial Unicode MS"/>
           <w:color w:val="000000"/>
@@ -10400,6 +10765,7 @@
           <w:numId w:val="10"/>
         </w:numPr>
         <w:spacing w:after="160" w:line="259" w:lineRule="auto"/>
+        <w:jc w:val="both"/>
         <w:rPr>
           <w:rFonts w:eastAsia="Arial Unicode MS" w:cs="Arial Unicode MS"/>
           <w:color w:val="000000"/>
@@ -10419,6 +10785,7 @@
     </w:p>
     <w:p>
       <w:pPr>
+        <w:jc w:val="both"/>
         <w:rPr>
           <w:rFonts w:eastAsia="Arial Unicode MS" w:cs="Arial Unicode MS"/>
           <w:color w:val="000000"/>
@@ -10438,6 +10805,7 @@
     </w:p>
     <w:p>
       <w:pPr>
+        <w:jc w:val="both"/>
         <w:rPr>
           <w:rFonts w:eastAsia="Arial Unicode MS" w:cs="Arial Unicode MS"/>
           <w:color w:val="000000"/>
@@ -10448,6 +10816,7 @@
     </w:p>
     <w:p>
       <w:pPr>
+        <w:jc w:val="both"/>
         <w:rPr>
           <w:rFonts w:eastAsia="Arial Unicode MS" w:cs="Arial Unicode MS"/>
           <w:color w:val="000000"/>
@@ -10472,6 +10841,7 @@
           <w:numId w:val="10"/>
         </w:numPr>
         <w:spacing w:after="160" w:line="259" w:lineRule="auto"/>
+        <w:jc w:val="both"/>
         <w:rPr>
           <w:rFonts w:eastAsia="Arial Unicode MS" w:cs="Arial Unicode MS"/>
           <w:color w:val="000000"/>
@@ -10496,6 +10866,7 @@
           <w:numId w:val="10"/>
         </w:numPr>
         <w:spacing w:after="160" w:line="259" w:lineRule="auto"/>
+        <w:jc w:val="both"/>
         <w:rPr>
           <w:rFonts w:eastAsia="Arial Unicode MS" w:cs="Arial Unicode MS"/>
           <w:color w:val="000000"/>
@@ -10520,6 +10891,7 @@
           <w:numId w:val="10"/>
         </w:numPr>
         <w:spacing w:after="160" w:line="259" w:lineRule="auto"/>
+        <w:jc w:val="both"/>
         <w:rPr>
           <w:rFonts w:eastAsia="Arial Unicode MS" w:cs="Arial Unicode MS"/>
           <w:color w:val="000000"/>
@@ -10564,6 +10936,7 @@
           <w:numId w:val="10"/>
         </w:numPr>
         <w:spacing w:after="160" w:line="259" w:lineRule="auto"/>
+        <w:jc w:val="both"/>
         <w:rPr>
           <w:rFonts w:eastAsia="Arial Unicode MS" w:cs="Arial Unicode MS"/>
           <w:color w:val="000000"/>
@@ -10588,6 +10961,7 @@
           <w:numId w:val="10"/>
         </w:numPr>
         <w:spacing w:after="160" w:line="259" w:lineRule="auto"/>
+        <w:jc w:val="both"/>
         <w:rPr>
           <w:rFonts w:eastAsia="Arial Unicode MS" w:cs="Arial Unicode MS"/>
           <w:color w:val="000000"/>
@@ -10612,6 +10986,7 @@
           <w:numId w:val="10"/>
         </w:numPr>
         <w:spacing w:after="160" w:line="259" w:lineRule="auto"/>
+        <w:jc w:val="both"/>
         <w:rPr>
           <w:rFonts w:eastAsia="Arial Unicode MS" w:cs="Arial Unicode MS"/>
           <w:color w:val="000000"/>
@@ -10636,6 +11011,7 @@
           <w:numId w:val="10"/>
         </w:numPr>
         <w:spacing w:after="160" w:line="259" w:lineRule="auto"/>
+        <w:jc w:val="both"/>
         <w:rPr>
           <w:rFonts w:eastAsia="Arial Unicode MS" w:cs="Arial Unicode MS"/>
           <w:color w:val="000000"/>
@@ -10660,6 +11036,7 @@
           <w:numId w:val="10"/>
         </w:numPr>
         <w:spacing w:after="160" w:line="259" w:lineRule="auto"/>
+        <w:jc w:val="both"/>
         <w:rPr>
           <w:rFonts w:eastAsia="Arial Unicode MS" w:cs="Arial Unicode MS"/>
           <w:color w:val="000000"/>
@@ -10684,6 +11061,7 @@
           <w:numId w:val="10"/>
         </w:numPr>
         <w:spacing w:after="160" w:line="259" w:lineRule="auto"/>
+        <w:jc w:val="both"/>
         <w:rPr>
           <w:rFonts w:eastAsia="Arial Unicode MS" w:cs="Arial Unicode MS"/>
           <w:color w:val="000000"/>
@@ -10701,17 +11079,29 @@
         <w:t>Systèmes d’Information et Processus outillés</w:t>
       </w:r>
     </w:p>
-    <w:p/>
+    <w:p>
+      <w:pPr>
+        <w:jc w:val="both"/>
+      </w:pPr>
+    </w:p>
     <w:p>
       <w:pPr>
         <w:pStyle w:val="Heading4"/>
+        <w:jc w:val="both"/>
       </w:pPr>
       <w:r>
         <w:t>Les processus de fonctionnement de Thales :</w:t>
       </w:r>
     </w:p>
-    <w:p/>
-    <w:p>
+    <w:p>
+      <w:pPr>
+        <w:jc w:val="both"/>
+      </w:pPr>
+    </w:p>
+    <w:p>
+      <w:pPr>
+        <w:jc w:val="both"/>
+      </w:pPr>
       <w:r>
         <w:t xml:space="preserve">                </w:t>
       </w:r>
@@ -10728,7 +11118,11 @@
         <w:t xml:space="preserve"> : </w:t>
       </w:r>
     </w:p>
-    <w:p/>
+    <w:p>
+      <w:pPr>
+        <w:jc w:val="both"/>
+      </w:pPr>
+    </w:p>
     <w:p>
       <w:pPr>
         <w:pStyle w:val="ListParagraph"/>
@@ -10737,6 +11131,7 @@
           <w:numId w:val="11"/>
         </w:numPr>
         <w:spacing w:after="160" w:line="259" w:lineRule="auto"/>
+        <w:jc w:val="both"/>
         <w:rPr>
           <w:rFonts w:eastAsia="Arial Unicode MS" w:cs="Arial Unicode MS"/>
           <w:color w:val="000000"/>
@@ -10791,7 +11186,7 @@
         <mc:AlternateContent>
           <mc:Choice Requires="wps">
             <w:drawing>
-              <wp:anchor distT="0" distB="0" distL="114300" distR="114300" simplePos="0" relativeHeight="251674624" behindDoc="0" locked="0" layoutInCell="1" allowOverlap="1" wp14:anchorId="364A02DD" wp14:editId="505CA6CF">
+              <wp:anchor distT="0" distB="0" distL="114300" distR="114300" simplePos="0" relativeHeight="251674624" behindDoc="0" locked="0" layoutInCell="1" allowOverlap="1" wp14:anchorId="7157C587" wp14:editId="4F41D22A">
                 <wp:simplePos x="0" y="0"/>
                 <wp:positionH relativeFrom="margin">
                   <wp:posOffset>-330200</wp:posOffset>
@@ -10941,7 +11336,7 @@
         <mc:AlternateContent>
           <mc:Choice Requires="wps">
             <w:drawing>
-              <wp:anchor distT="0" distB="0" distL="114300" distR="114300" simplePos="0" relativeHeight="251667456" behindDoc="0" locked="0" layoutInCell="1" allowOverlap="1" wp14:anchorId="0D783AD4" wp14:editId="58759282">
+              <wp:anchor distT="0" distB="0" distL="114300" distR="114300" simplePos="0" relativeHeight="251667456" behindDoc="0" locked="0" layoutInCell="1" allowOverlap="1" wp14:anchorId="2B28747E" wp14:editId="4A09DA71">
                 <wp:simplePos x="0" y="0"/>
                 <wp:positionH relativeFrom="margin">
                   <wp:posOffset>4686300</wp:posOffset>
@@ -11048,7 +11443,7 @@
         <mc:AlternateContent>
           <mc:Choice Requires="wps">
             <w:drawing>
-              <wp:anchor distT="0" distB="0" distL="114300" distR="114300" simplePos="0" relativeHeight="251666432" behindDoc="0" locked="0" layoutInCell="1" allowOverlap="1" wp14:anchorId="3182679C" wp14:editId="72CD921A">
+              <wp:anchor distT="0" distB="0" distL="114300" distR="114300" simplePos="0" relativeHeight="251666432" behindDoc="0" locked="0" layoutInCell="1" allowOverlap="1" wp14:anchorId="770E04A1" wp14:editId="6FD47DAF">
                 <wp:simplePos x="0" y="0"/>
                 <wp:positionH relativeFrom="margin">
                   <wp:posOffset>3162935</wp:posOffset>
@@ -11160,7 +11555,7 @@
         <mc:AlternateContent>
           <mc:Choice Requires="wps">
             <w:drawing>
-              <wp:anchor distT="0" distB="0" distL="114300" distR="114300" simplePos="0" relativeHeight="251665408" behindDoc="0" locked="0" layoutInCell="1" allowOverlap="1" wp14:anchorId="536AE5C2" wp14:editId="46FD161F">
+              <wp:anchor distT="0" distB="0" distL="114300" distR="114300" simplePos="0" relativeHeight="251665408" behindDoc="0" locked="0" layoutInCell="1" allowOverlap="1" wp14:anchorId="45E6A3AD" wp14:editId="3C21FC7D">
                 <wp:simplePos x="0" y="0"/>
                 <wp:positionH relativeFrom="margin">
                   <wp:posOffset>1498600</wp:posOffset>
@@ -11340,7 +11735,7 @@
         <mc:AlternateContent>
           <mc:Choice Requires="wps">
             <w:drawing>
-              <wp:anchor distT="0" distB="0" distL="114300" distR="114300" simplePos="0" relativeHeight="251671552" behindDoc="0" locked="0" layoutInCell="1" allowOverlap="1" wp14:anchorId="76468A83" wp14:editId="0B3CA8F9">
+              <wp:anchor distT="0" distB="0" distL="114300" distR="114300" simplePos="0" relativeHeight="251671552" behindDoc="0" locked="0" layoutInCell="1" allowOverlap="1" wp14:anchorId="7EE01CAD" wp14:editId="76B90DCF">
                 <wp:simplePos x="0" y="0"/>
                 <wp:positionH relativeFrom="margin">
                   <wp:posOffset>4356100</wp:posOffset>
@@ -11488,7 +11883,7 @@
         <mc:AlternateContent>
           <mc:Choice Requires="wps">
             <w:drawing>
-              <wp:anchor distT="0" distB="0" distL="114300" distR="114300" simplePos="0" relativeHeight="251670528" behindDoc="0" locked="0" layoutInCell="1" allowOverlap="1" wp14:anchorId="312B02CB" wp14:editId="5A16F146">
+              <wp:anchor distT="0" distB="0" distL="114300" distR="114300" simplePos="0" relativeHeight="251670528" behindDoc="0" locked="0" layoutInCell="1" allowOverlap="1" wp14:anchorId="3453ACDF" wp14:editId="091BA56E">
                 <wp:simplePos x="0" y="0"/>
                 <wp:positionH relativeFrom="margin">
                   <wp:posOffset>2870200</wp:posOffset>
@@ -11600,7 +11995,7 @@
         <mc:AlternateContent>
           <mc:Choice Requires="wps">
             <w:drawing>
-              <wp:anchor distT="0" distB="0" distL="114300" distR="114300" simplePos="0" relativeHeight="251669504" behindDoc="0" locked="0" layoutInCell="1" allowOverlap="1" wp14:anchorId="3D32E7DE" wp14:editId="64F5F687">
+              <wp:anchor distT="0" distB="0" distL="114300" distR="114300" simplePos="0" relativeHeight="251669504" behindDoc="0" locked="0" layoutInCell="1" allowOverlap="1" wp14:anchorId="04A62C34" wp14:editId="75FA860D">
                 <wp:simplePos x="0" y="0"/>
                 <wp:positionH relativeFrom="margin">
                   <wp:posOffset>1143000</wp:posOffset>
@@ -11718,7 +12113,7 @@
         <mc:AlternateContent>
           <mc:Choice Requires="wps">
             <w:drawing>
-              <wp:anchor distT="0" distB="0" distL="114300" distR="114300" simplePos="0" relativeHeight="251672576" behindDoc="0" locked="0" layoutInCell="1" allowOverlap="1" wp14:anchorId="4AFF92CD" wp14:editId="49AFA2AE">
+              <wp:anchor distT="0" distB="0" distL="114300" distR="114300" simplePos="0" relativeHeight="251672576" behindDoc="0" locked="0" layoutInCell="1" allowOverlap="1" wp14:anchorId="26F5A5A6" wp14:editId="38E08DC6">
                 <wp:simplePos x="0" y="0"/>
                 <wp:positionH relativeFrom="margin">
                   <wp:posOffset>-673100</wp:posOffset>
@@ -11898,7 +12293,7 @@
         <mc:AlternateContent>
           <mc:Choice Requires="wps">
             <w:drawing>
-              <wp:anchor distT="0" distB="0" distL="114300" distR="114300" simplePos="0" relativeHeight="251673600" behindDoc="0" locked="0" layoutInCell="1" allowOverlap="1" wp14:anchorId="7200CFBD" wp14:editId="242E8065">
+              <wp:anchor distT="0" distB="0" distL="114300" distR="114300" simplePos="0" relativeHeight="251673600" behindDoc="0" locked="0" layoutInCell="1" allowOverlap="1" wp14:anchorId="19ABAED0" wp14:editId="6A5E18C8">
                 <wp:simplePos x="0" y="0"/>
                 <wp:positionH relativeFrom="margin">
                   <wp:posOffset>1384300</wp:posOffset>
@@ -12044,6 +12439,7 @@
         <w:pStyle w:val="ListParagraph"/>
         <w:spacing w:after="160" w:line="259" w:lineRule="auto"/>
         <w:ind w:left="-644"/>
+        <w:jc w:val="both"/>
         <w:rPr>
           <w:rFonts w:eastAsia="Arial Unicode MS" w:cs="Arial Unicode MS"/>
           <w:color w:val="000000"/>
@@ -12051,6 +12447,7 @@
           <w:lang w:eastAsia="fr-FR"/>
         </w:rPr>
       </w:pPr>
+      <w:bookmarkStart w:id="16" w:name="_GoBack"/>
       <w:r>
         <w:rPr>
           <w:rFonts w:eastAsia="Arial Unicode MS" w:cs="Arial Unicode MS"/>
@@ -12097,6 +12494,7 @@
         <w:t xml:space="preserve"> du groupe Thales :   </w:t>
       </w:r>
     </w:p>
+    <w:bookmarkEnd w:id="16"/>
     <w:p>
       <w:pPr>
         <w:tabs>
@@ -12111,7 +12509,7 @@
           <w:lang w:val="en-US"/>
         </w:rPr>
         <w:drawing>
-          <wp:inline distT="0" distB="0" distL="0" distR="0" wp14:anchorId="27006A8D" wp14:editId="56045E1E">
+          <wp:inline distT="0" distB="0" distL="0" distR="0" wp14:anchorId="36E9ABD7" wp14:editId="3D722242">
             <wp:extent cx="4528185" cy="2307590"/>
             <wp:effectExtent l="0" t="0" r="0" b="3810"/>
             <wp:docPr id="27" name="Image 25"/>
@@ -12183,7 +12581,7 @@
         </w:rPr>
         <w:lastRenderedPageBreak/>
         <w:drawing>
-          <wp:inline distT="0" distB="0" distL="0" distR="0" wp14:anchorId="009B75E6" wp14:editId="6706B997">
+          <wp:inline distT="0" distB="0" distL="0" distR="0" wp14:anchorId="5E991EEF" wp14:editId="33449250">
             <wp:extent cx="5812790" cy="3636010"/>
             <wp:effectExtent l="0" t="0" r="3810" b="0"/>
             <wp:docPr id="26" name="Image 24"/>
@@ -12435,7 +12833,7 @@
         <w:rStyle w:val="PageNumber"/>
         <w:noProof/>
       </w:rPr>
-      <w:t>16</w:t>
+      <w:t>17</w:t>
     </w:r>
     <w:r>
       <w:rPr>
@@ -12462,7 +12860,7 @@
       <mc:AlternateContent>
         <mc:Choice Requires="wps">
           <w:drawing>
-            <wp:anchor distT="0" distB="0" distL="114300" distR="114300" simplePos="0" relativeHeight="251657216" behindDoc="0" locked="0" layoutInCell="1" allowOverlap="1" wp14:anchorId="434EC615" wp14:editId="4011F5B6">
+            <wp:anchor distT="0" distB="0" distL="114300" distR="114300" simplePos="0" relativeHeight="251657216" behindDoc="0" locked="0" layoutInCell="1" allowOverlap="1" wp14:anchorId="734CFFAE" wp14:editId="6BF99AB0">
               <wp:simplePos x="0" y="0"/>
               <wp:positionH relativeFrom="column">
                 <wp:posOffset>4343400</wp:posOffset>
@@ -12512,7 +12910,7 @@
                               <w:lang w:val="en-US"/>
                             </w:rPr>
                             <w:drawing>
-                              <wp:inline distT="0" distB="0" distL="0" distR="0" wp14:anchorId="7053D702" wp14:editId="5B6C4C95">
+                              <wp:inline distT="0" distB="0" distL="0" distR="0" wp14:anchorId="25A54173" wp14:editId="4FCCA43B">
                                 <wp:extent cx="990600" cy="522605"/>
                                 <wp:effectExtent l="0" t="0" r="0" b="10795"/>
                                 <wp:docPr id="8" name="Picture 8"/>
@@ -12664,7 +13062,7 @@
       <mc:AlternateContent>
         <mc:Choice Requires="wps">
           <w:drawing>
-            <wp:anchor distT="0" distB="0" distL="114300" distR="114300" simplePos="0" relativeHeight="251656192" behindDoc="0" locked="0" layoutInCell="1" allowOverlap="1" wp14:anchorId="0C0C180B" wp14:editId="47031811">
+            <wp:anchor distT="0" distB="0" distL="114300" distR="114300" simplePos="0" relativeHeight="251656192" behindDoc="0" locked="0" layoutInCell="1" allowOverlap="1" wp14:anchorId="61B0421A" wp14:editId="41E4DC80">
               <wp:simplePos x="0" y="0"/>
               <wp:positionH relativeFrom="column">
                 <wp:posOffset>-341630</wp:posOffset>
@@ -12714,7 +13112,7 @@
                               <w:lang w:val="en-US"/>
                             </w:rPr>
                             <w:drawing>
-                              <wp:inline distT="0" distB="0" distL="0" distR="0" wp14:anchorId="64C2CD6A" wp14:editId="204F3AD2">
+                              <wp:inline distT="0" distB="0" distL="0" distR="0" wp14:anchorId="78C541E6" wp14:editId="427E05EC">
                                 <wp:extent cx="1284605" cy="294005"/>
                                 <wp:effectExtent l="0" t="0" r="10795" b="10795"/>
                                 <wp:docPr id="4" name="Picture 1"/>
@@ -12885,7 +13283,7 @@
       <mc:AlternateContent>
         <mc:Choice Requires="wps">
           <w:drawing>
-            <wp:anchor distT="0" distB="0" distL="114300" distR="114300" simplePos="0" relativeHeight="251658240" behindDoc="0" locked="0" layoutInCell="1" allowOverlap="1" wp14:anchorId="5CBF153F" wp14:editId="299F0042">
+            <wp:anchor distT="0" distB="0" distL="114300" distR="114300" simplePos="0" relativeHeight="251658240" behindDoc="0" locked="0" layoutInCell="1" allowOverlap="1" wp14:anchorId="03EBFA6A" wp14:editId="0EF254CE">
               <wp:simplePos x="0" y="0"/>
               <wp:positionH relativeFrom="column">
                 <wp:posOffset>-341630</wp:posOffset>
@@ -12935,7 +13333,7 @@
                               <w:lang w:val="en-US"/>
                             </w:rPr>
                             <w:drawing>
-                              <wp:inline distT="0" distB="0" distL="0" distR="0" wp14:anchorId="1A903F91" wp14:editId="2AE356C6">
+                              <wp:inline distT="0" distB="0" distL="0" distR="0" wp14:anchorId="77B601D4" wp14:editId="1C710CB7">
                                 <wp:extent cx="2089785" cy="467995"/>
                                 <wp:effectExtent l="0" t="0" r="0" b="0"/>
                                 <wp:docPr id="3" name="Picture 1"/>
@@ -13098,7 +13496,7 @@
       <mc:AlternateContent>
         <mc:Choice Requires="wps">
           <w:drawing>
-            <wp:anchor distT="0" distB="0" distL="114300" distR="114300" simplePos="0" relativeHeight="251659264" behindDoc="0" locked="0" layoutInCell="1" allowOverlap="1" wp14:anchorId="53D9ACCE" wp14:editId="60C749F4">
+            <wp:anchor distT="0" distB="0" distL="114300" distR="114300" simplePos="0" relativeHeight="251659264" behindDoc="0" locked="0" layoutInCell="1" allowOverlap="1" wp14:anchorId="01AC2155" wp14:editId="438759B9">
               <wp:simplePos x="0" y="0"/>
               <wp:positionH relativeFrom="column">
                 <wp:posOffset>3771900</wp:posOffset>
@@ -13148,7 +13546,7 @@
                               <w:lang w:val="en-US"/>
                             </w:rPr>
                             <w:drawing>
-                              <wp:inline distT="0" distB="0" distL="0" distR="0" wp14:anchorId="6E84AD23" wp14:editId="72F3154B">
+                              <wp:inline distT="0" distB="0" distL="0" distR="0" wp14:anchorId="38019522" wp14:editId="2FC30C39">
                                 <wp:extent cx="1621790" cy="783590"/>
                                 <wp:effectExtent l="0" t="0" r="3810" b="3810"/>
                                 <wp:docPr id="2" name="Picture 3"/>
@@ -17271,7 +17669,7 @@
 </file>
 
 <file path=customXml/itemProps2.xml><?xml version="1.0" encoding="utf-8"?>
-<ds:datastoreItem xmlns:ds="http://schemas.openxmlformats.org/officeDocument/2006/customXml" ds:itemID="{9D28CF37-8C6C-1043-9888-C71A2FB826CD}">
+<ds:datastoreItem xmlns:ds="http://schemas.openxmlformats.org/officeDocument/2006/customXml" ds:itemID="{B007233F-B02C-214A-A3A0-F675B4D3E7D9}">
   <ds:schemaRefs>
     <ds:schemaRef ds:uri="http://schemas.openxmlformats.org/officeDocument/2006/bibliography"/>
   </ds:schemaRefs>

</xml_diff>